<commit_message>
about us page intial
</commit_message>
<xml_diff>
--- a/documentation/Other documents/Use Case Descriptions.docx
+++ b/documentation/Other documents/Use Case Descriptions.docx
@@ -7528,6 +7528,2085 @@
     </w:p>
     <w:p>
       <w:pPr>
+        <w:pBdr>
+          <w:top w:val="nil"/>
+          <w:left w:val="nil"/>
+          <w:bottom w:val="nil"/>
+          <w:right w:val="nil"/>
+          <w:between w:val="nil"/>
+        </w:pBdr>
+        <w:spacing w:after="120"/>
+        <w:rPr>
+          <w:rFonts w:ascii="Times New Roman" w:eastAsia="Times New Roman" w:hAnsi="Times New Roman" w:cs="Times New Roman"/>
+          <w:color w:val="000000"/>
+          <w:sz w:val="24"/>
+          <w:szCs w:val="24"/>
+        </w:rPr>
+      </w:pPr>
+    </w:p>
+    <w:tbl>
+      <w:tblPr>
+        <w:tblW w:w="9351" w:type="dxa"/>
+        <w:tblLook w:val="04A0" w:firstRow="1" w:lastRow="0" w:firstColumn="1" w:lastColumn="0" w:noHBand="0" w:noVBand="1"/>
+      </w:tblPr>
+      <w:tblGrid>
+        <w:gridCol w:w="2734"/>
+        <w:gridCol w:w="6617"/>
+      </w:tblGrid>
+      <w:tr>
+        <w:trPr>
+          <w:trHeight w:val="288"/>
+        </w:trPr>
+        <w:tc>
+          <w:tcPr>
+            <w:tcW w:w="2734" w:type="dxa"/>
+            <w:tcBorders>
+              <w:top w:val="single" w:sz="4" w:space="0" w:color="auto"/>
+              <w:left w:val="single" w:sz="4" w:space="0" w:color="auto"/>
+              <w:bottom w:val="single" w:sz="4" w:space="0" w:color="auto"/>
+              <w:right w:val="single" w:sz="4" w:space="0" w:color="auto"/>
+            </w:tcBorders>
+            <w:shd w:val="clear" w:color="auto" w:fill="auto"/>
+            <w:noWrap/>
+            <w:vAlign w:val="center"/>
+            <w:hideMark/>
+          </w:tcPr>
+          <w:p>
+            <w:pPr>
+              <w:spacing w:line="480" w:lineRule="auto"/>
+              <w:rPr>
+                <w:rFonts w:ascii="Times New Roman" w:eastAsia="Times New Roman" w:hAnsi="Times New Roman" w:cs="Times New Roman"/>
+                <w:color w:val="000000"/>
+                <w:sz w:val="24"/>
+                <w:szCs w:val="24"/>
+              </w:rPr>
+            </w:pPr>
+            <w:r>
+              <w:rPr>
+                <w:rFonts w:ascii="Times New Roman" w:eastAsia="Times New Roman" w:hAnsi="Times New Roman" w:cs="Times New Roman"/>
+                <w:color w:val="000000"/>
+                <w:sz w:val="24"/>
+                <w:szCs w:val="24"/>
+              </w:rPr>
+              <w:t>Use-Case Name</w:t>
+            </w:r>
+          </w:p>
+        </w:tc>
+        <w:tc>
+          <w:tcPr>
+            <w:tcW w:w="6617" w:type="dxa"/>
+            <w:tcBorders>
+              <w:top w:val="single" w:sz="4" w:space="0" w:color="auto"/>
+              <w:left w:val="nil"/>
+              <w:bottom w:val="single" w:sz="4" w:space="0" w:color="auto"/>
+              <w:right w:val="single" w:sz="4" w:space="0" w:color="auto"/>
+            </w:tcBorders>
+            <w:shd w:val="clear" w:color="auto" w:fill="auto"/>
+            <w:noWrap/>
+            <w:vAlign w:val="center"/>
+            <w:hideMark/>
+          </w:tcPr>
+          <w:p>
+            <w:pPr>
+              <w:spacing w:line="480" w:lineRule="auto"/>
+              <w:rPr>
+                <w:rFonts w:ascii="Times New Roman" w:eastAsia="Times New Roman" w:hAnsi="Times New Roman" w:cs="Times New Roman"/>
+                <w:color w:val="000000"/>
+                <w:sz w:val="24"/>
+                <w:szCs w:val="24"/>
+              </w:rPr>
+            </w:pPr>
+            <w:r>
+              <w:rPr>
+                <w:rFonts w:ascii="Times New Roman" w:eastAsia="Times New Roman" w:hAnsi="Times New Roman" w:cs="Times New Roman"/>
+                <w:color w:val="000000"/>
+                <w:sz w:val="24"/>
+                <w:szCs w:val="24"/>
+              </w:rPr>
+              <w:t>Process Transaction</w:t>
+            </w:r>
+          </w:p>
+        </w:tc>
+      </w:tr>
+      <w:tr>
+        <w:trPr>
+          <w:trHeight w:val="288"/>
+        </w:trPr>
+        <w:tc>
+          <w:tcPr>
+            <w:tcW w:w="2734" w:type="dxa"/>
+            <w:tcBorders>
+              <w:top w:val="nil"/>
+              <w:left w:val="single" w:sz="4" w:space="0" w:color="auto"/>
+              <w:bottom w:val="single" w:sz="4" w:space="0" w:color="auto"/>
+              <w:right w:val="single" w:sz="4" w:space="0" w:color="auto"/>
+            </w:tcBorders>
+            <w:shd w:val="clear" w:color="auto" w:fill="auto"/>
+            <w:noWrap/>
+            <w:vAlign w:val="center"/>
+            <w:hideMark/>
+          </w:tcPr>
+          <w:p>
+            <w:pPr>
+              <w:spacing w:line="480" w:lineRule="auto"/>
+              <w:rPr>
+                <w:rFonts w:ascii="Times New Roman" w:eastAsia="Times New Roman" w:hAnsi="Times New Roman" w:cs="Times New Roman"/>
+                <w:color w:val="000000"/>
+                <w:sz w:val="24"/>
+                <w:szCs w:val="24"/>
+              </w:rPr>
+            </w:pPr>
+            <w:r>
+              <w:rPr>
+                <w:rFonts w:ascii="Times New Roman" w:eastAsia="Times New Roman" w:hAnsi="Times New Roman" w:cs="Times New Roman"/>
+                <w:color w:val="000000"/>
+                <w:sz w:val="24"/>
+                <w:szCs w:val="24"/>
+              </w:rPr>
+              <w:t>Use-Case ID</w:t>
+            </w:r>
+          </w:p>
+        </w:tc>
+        <w:tc>
+          <w:tcPr>
+            <w:tcW w:w="6617" w:type="dxa"/>
+            <w:tcBorders>
+              <w:top w:val="nil"/>
+              <w:left w:val="nil"/>
+              <w:bottom w:val="single" w:sz="4" w:space="0" w:color="auto"/>
+              <w:right w:val="single" w:sz="4" w:space="0" w:color="auto"/>
+            </w:tcBorders>
+            <w:shd w:val="clear" w:color="auto" w:fill="auto"/>
+            <w:noWrap/>
+            <w:vAlign w:val="center"/>
+            <w:hideMark/>
+          </w:tcPr>
+          <w:p>
+            <w:pPr>
+              <w:spacing w:line="480" w:lineRule="auto"/>
+              <w:rPr>
+                <w:rFonts w:ascii="Times New Roman" w:eastAsia="Times New Roman" w:hAnsi="Times New Roman" w:cs="Times New Roman"/>
+                <w:color w:val="000000"/>
+                <w:sz w:val="24"/>
+                <w:szCs w:val="24"/>
+              </w:rPr>
+            </w:pPr>
+            <w:r>
+              <w:rPr>
+                <w:rFonts w:ascii="Times New Roman" w:eastAsia="Times New Roman" w:hAnsi="Times New Roman" w:cs="Times New Roman"/>
+                <w:color w:val="000000"/>
+                <w:sz w:val="24"/>
+                <w:szCs w:val="24"/>
+              </w:rPr>
+              <w:t> 19</w:t>
+            </w:r>
+          </w:p>
+        </w:tc>
+      </w:tr>
+      <w:tr>
+        <w:trPr>
+          <w:trHeight w:val="288"/>
+        </w:trPr>
+        <w:tc>
+          <w:tcPr>
+            <w:tcW w:w="2734" w:type="dxa"/>
+            <w:tcBorders>
+              <w:top w:val="nil"/>
+              <w:left w:val="single" w:sz="4" w:space="0" w:color="auto"/>
+              <w:bottom w:val="single" w:sz="4" w:space="0" w:color="auto"/>
+              <w:right w:val="single" w:sz="4" w:space="0" w:color="auto"/>
+            </w:tcBorders>
+            <w:shd w:val="clear" w:color="auto" w:fill="auto"/>
+            <w:noWrap/>
+            <w:vAlign w:val="center"/>
+            <w:hideMark/>
+          </w:tcPr>
+          <w:p>
+            <w:pPr>
+              <w:spacing w:line="480" w:lineRule="auto"/>
+              <w:rPr>
+                <w:rFonts w:ascii="Times New Roman" w:eastAsia="Times New Roman" w:hAnsi="Times New Roman" w:cs="Times New Roman"/>
+                <w:color w:val="000000"/>
+                <w:sz w:val="24"/>
+                <w:szCs w:val="24"/>
+              </w:rPr>
+            </w:pPr>
+            <w:r>
+              <w:rPr>
+                <w:rFonts w:ascii="Times New Roman" w:eastAsia="Times New Roman" w:hAnsi="Times New Roman" w:cs="Times New Roman"/>
+                <w:color w:val="000000"/>
+                <w:sz w:val="24"/>
+                <w:szCs w:val="24"/>
+              </w:rPr>
+              <w:t>Summary</w:t>
+            </w:r>
+          </w:p>
+        </w:tc>
+        <w:tc>
+          <w:tcPr>
+            <w:tcW w:w="6617" w:type="dxa"/>
+            <w:tcBorders>
+              <w:top w:val="nil"/>
+              <w:left w:val="nil"/>
+              <w:bottom w:val="single" w:sz="4" w:space="0" w:color="auto"/>
+              <w:right w:val="single" w:sz="4" w:space="0" w:color="auto"/>
+            </w:tcBorders>
+            <w:shd w:val="clear" w:color="auto" w:fill="auto"/>
+            <w:noWrap/>
+            <w:vAlign w:val="center"/>
+            <w:hideMark/>
+          </w:tcPr>
+          <w:p>
+            <w:pPr>
+              <w:spacing w:line="480" w:lineRule="auto"/>
+              <w:rPr>
+                <w:rFonts w:ascii="Times New Roman" w:eastAsia="Times New Roman" w:hAnsi="Times New Roman" w:cs="Times New Roman"/>
+                <w:color w:val="000000"/>
+                <w:sz w:val="24"/>
+                <w:szCs w:val="24"/>
+              </w:rPr>
+            </w:pPr>
+            <w:r>
+              <w:rPr>
+                <w:rFonts w:ascii="Times New Roman" w:eastAsia="Times New Roman" w:hAnsi="Times New Roman" w:cs="Times New Roman"/>
+                <w:color w:val="000000"/>
+                <w:sz w:val="24"/>
+                <w:szCs w:val="24"/>
+              </w:rPr>
+              <w:t>User can confirm cash payment</w:t>
+            </w:r>
+          </w:p>
+        </w:tc>
+      </w:tr>
+      <w:tr>
+        <w:trPr>
+          <w:trHeight w:val="288"/>
+        </w:trPr>
+        <w:tc>
+          <w:tcPr>
+            <w:tcW w:w="2734" w:type="dxa"/>
+            <w:tcBorders>
+              <w:top w:val="nil"/>
+              <w:left w:val="single" w:sz="4" w:space="0" w:color="auto"/>
+              <w:bottom w:val="single" w:sz="4" w:space="0" w:color="auto"/>
+              <w:right w:val="single" w:sz="4" w:space="0" w:color="auto"/>
+            </w:tcBorders>
+            <w:shd w:val="clear" w:color="auto" w:fill="auto"/>
+            <w:noWrap/>
+            <w:vAlign w:val="center"/>
+            <w:hideMark/>
+          </w:tcPr>
+          <w:p>
+            <w:pPr>
+              <w:spacing w:line="480" w:lineRule="auto"/>
+              <w:rPr>
+                <w:rFonts w:ascii="Times New Roman" w:eastAsia="Times New Roman" w:hAnsi="Times New Roman" w:cs="Times New Roman"/>
+                <w:color w:val="000000"/>
+                <w:sz w:val="24"/>
+                <w:szCs w:val="24"/>
+              </w:rPr>
+            </w:pPr>
+            <w:r>
+              <w:rPr>
+                <w:rFonts w:ascii="Times New Roman" w:eastAsia="Times New Roman" w:hAnsi="Times New Roman" w:cs="Times New Roman"/>
+                <w:color w:val="000000"/>
+                <w:sz w:val="24"/>
+                <w:szCs w:val="24"/>
+              </w:rPr>
+              <w:t>Actors</w:t>
+            </w:r>
+          </w:p>
+        </w:tc>
+        <w:tc>
+          <w:tcPr>
+            <w:tcW w:w="6617" w:type="dxa"/>
+            <w:tcBorders>
+              <w:top w:val="nil"/>
+              <w:left w:val="nil"/>
+              <w:bottom w:val="single" w:sz="4" w:space="0" w:color="auto"/>
+              <w:right w:val="single" w:sz="4" w:space="0" w:color="auto"/>
+            </w:tcBorders>
+            <w:shd w:val="clear" w:color="auto" w:fill="auto"/>
+            <w:noWrap/>
+            <w:vAlign w:val="center"/>
+            <w:hideMark/>
+          </w:tcPr>
+          <w:p>
+            <w:pPr>
+              <w:spacing w:line="480" w:lineRule="auto"/>
+              <w:rPr>
+                <w:rFonts w:ascii="Times New Roman" w:eastAsia="Times New Roman" w:hAnsi="Times New Roman" w:cs="Times New Roman"/>
+                <w:color w:val="000000"/>
+                <w:sz w:val="24"/>
+                <w:szCs w:val="24"/>
+              </w:rPr>
+            </w:pPr>
+            <w:r>
+              <w:rPr>
+                <w:rFonts w:ascii="Times New Roman" w:eastAsia="Times New Roman" w:hAnsi="Times New Roman" w:cs="Times New Roman"/>
+                <w:color w:val="000000"/>
+                <w:sz w:val="24"/>
+                <w:szCs w:val="24"/>
+              </w:rPr>
+              <w:t>Administration Staff, Manager</w:t>
+            </w:r>
+          </w:p>
+        </w:tc>
+      </w:tr>
+      <w:tr>
+        <w:trPr>
+          <w:trHeight w:val="288"/>
+        </w:trPr>
+        <w:tc>
+          <w:tcPr>
+            <w:tcW w:w="2734" w:type="dxa"/>
+            <w:tcBorders>
+              <w:top w:val="nil"/>
+              <w:left w:val="single" w:sz="4" w:space="0" w:color="auto"/>
+              <w:bottom w:val="nil"/>
+              <w:right w:val="single" w:sz="4" w:space="0" w:color="auto"/>
+            </w:tcBorders>
+            <w:shd w:val="clear" w:color="auto" w:fill="auto"/>
+            <w:noWrap/>
+            <w:vAlign w:val="center"/>
+            <w:hideMark/>
+          </w:tcPr>
+          <w:p>
+            <w:pPr>
+              <w:spacing w:line="480" w:lineRule="auto"/>
+              <w:rPr>
+                <w:rFonts w:ascii="Times New Roman" w:eastAsia="Times New Roman" w:hAnsi="Times New Roman" w:cs="Times New Roman"/>
+                <w:color w:val="000000"/>
+                <w:sz w:val="24"/>
+                <w:szCs w:val="24"/>
+              </w:rPr>
+            </w:pPr>
+            <w:r>
+              <w:rPr>
+                <w:rFonts w:ascii="Times New Roman" w:eastAsia="Times New Roman" w:hAnsi="Times New Roman" w:cs="Times New Roman"/>
+                <w:color w:val="000000"/>
+                <w:sz w:val="24"/>
+                <w:szCs w:val="24"/>
+              </w:rPr>
+              <w:t>Pre-conditions</w:t>
+            </w:r>
+          </w:p>
+        </w:tc>
+        <w:tc>
+          <w:tcPr>
+            <w:tcW w:w="6617" w:type="dxa"/>
+            <w:tcBorders>
+              <w:top w:val="nil"/>
+              <w:left w:val="nil"/>
+              <w:bottom w:val="nil"/>
+              <w:right w:val="single" w:sz="4" w:space="0" w:color="auto"/>
+            </w:tcBorders>
+            <w:shd w:val="clear" w:color="auto" w:fill="auto"/>
+            <w:noWrap/>
+            <w:vAlign w:val="center"/>
+            <w:hideMark/>
+          </w:tcPr>
+          <w:p>
+            <w:pPr>
+              <w:spacing w:line="480" w:lineRule="auto"/>
+              <w:rPr>
+                <w:rFonts w:ascii="Times New Roman" w:eastAsia="Times New Roman" w:hAnsi="Times New Roman" w:cs="Times New Roman"/>
+                <w:color w:val="000000"/>
+                <w:sz w:val="24"/>
+                <w:szCs w:val="24"/>
+              </w:rPr>
+            </w:pPr>
+            <w:r>
+              <w:rPr>
+                <w:rFonts w:ascii="Times New Roman" w:eastAsia="Times New Roman" w:hAnsi="Times New Roman" w:cs="Times New Roman"/>
+                <w:color w:val="000000"/>
+                <w:sz w:val="24"/>
+                <w:szCs w:val="24"/>
+              </w:rPr>
+              <w:t>There should be a booking made on cash payment</w:t>
+            </w:r>
+          </w:p>
+        </w:tc>
+      </w:tr>
+      <w:tr>
+        <w:trPr>
+          <w:trHeight w:val="288"/>
+        </w:trPr>
+        <w:tc>
+          <w:tcPr>
+            <w:tcW w:w="2734" w:type="dxa"/>
+            <w:tcBorders>
+              <w:top w:val="nil"/>
+              <w:left w:val="single" w:sz="4" w:space="0" w:color="auto"/>
+              <w:bottom w:val="single" w:sz="4" w:space="0" w:color="auto"/>
+              <w:right w:val="single" w:sz="4" w:space="0" w:color="auto"/>
+            </w:tcBorders>
+            <w:shd w:val="clear" w:color="auto" w:fill="auto"/>
+            <w:noWrap/>
+            <w:vAlign w:val="center"/>
+            <w:hideMark/>
+          </w:tcPr>
+          <w:p>
+            <w:pPr>
+              <w:spacing w:line="480" w:lineRule="auto"/>
+              <w:rPr>
+                <w:rFonts w:ascii="Times New Roman" w:eastAsia="Times New Roman" w:hAnsi="Times New Roman" w:cs="Times New Roman"/>
+                <w:color w:val="000000"/>
+                <w:sz w:val="24"/>
+                <w:szCs w:val="24"/>
+              </w:rPr>
+            </w:pPr>
+            <w:r>
+              <w:rPr>
+                <w:rFonts w:ascii="Times New Roman" w:eastAsia="Times New Roman" w:hAnsi="Times New Roman" w:cs="Times New Roman"/>
+                <w:color w:val="000000"/>
+                <w:sz w:val="24"/>
+                <w:szCs w:val="24"/>
+              </w:rPr>
+              <w:t> </w:t>
+            </w:r>
+          </w:p>
+        </w:tc>
+        <w:tc>
+          <w:tcPr>
+            <w:tcW w:w="6617" w:type="dxa"/>
+            <w:tcBorders>
+              <w:top w:val="nil"/>
+              <w:left w:val="nil"/>
+              <w:bottom w:val="single" w:sz="4" w:space="0" w:color="auto"/>
+              <w:right w:val="single" w:sz="4" w:space="0" w:color="auto"/>
+            </w:tcBorders>
+            <w:shd w:val="clear" w:color="auto" w:fill="auto"/>
+            <w:noWrap/>
+            <w:vAlign w:val="center"/>
+            <w:hideMark/>
+          </w:tcPr>
+          <w:p>
+            <w:pPr>
+              <w:spacing w:line="480" w:lineRule="auto"/>
+              <w:rPr>
+                <w:rFonts w:ascii="Times New Roman" w:eastAsia="Times New Roman" w:hAnsi="Times New Roman" w:cs="Times New Roman"/>
+                <w:color w:val="000000"/>
+                <w:sz w:val="24"/>
+                <w:szCs w:val="24"/>
+              </w:rPr>
+            </w:pPr>
+            <w:r>
+              <w:rPr>
+                <w:rFonts w:ascii="Times New Roman" w:eastAsia="Times New Roman" w:hAnsi="Times New Roman" w:cs="Times New Roman"/>
+                <w:color w:val="000000"/>
+                <w:sz w:val="24"/>
+                <w:szCs w:val="24"/>
+              </w:rPr>
+              <w:t>User must be logged into the system</w:t>
+            </w:r>
+          </w:p>
+        </w:tc>
+      </w:tr>
+      <w:tr>
+        <w:trPr>
+          <w:trHeight w:val="288"/>
+        </w:trPr>
+        <w:tc>
+          <w:tcPr>
+            <w:tcW w:w="2734" w:type="dxa"/>
+            <w:tcBorders>
+              <w:top w:val="nil"/>
+              <w:left w:val="single" w:sz="4" w:space="0" w:color="auto"/>
+              <w:bottom w:val="nil"/>
+              <w:right w:val="single" w:sz="4" w:space="0" w:color="auto"/>
+            </w:tcBorders>
+            <w:shd w:val="clear" w:color="auto" w:fill="auto"/>
+            <w:noWrap/>
+            <w:vAlign w:val="center"/>
+            <w:hideMark/>
+          </w:tcPr>
+          <w:p>
+            <w:pPr>
+              <w:spacing w:line="480" w:lineRule="auto"/>
+              <w:rPr>
+                <w:rFonts w:ascii="Times New Roman" w:eastAsia="Times New Roman" w:hAnsi="Times New Roman" w:cs="Times New Roman"/>
+                <w:color w:val="000000"/>
+                <w:sz w:val="24"/>
+                <w:szCs w:val="24"/>
+              </w:rPr>
+            </w:pPr>
+            <w:r>
+              <w:rPr>
+                <w:rFonts w:ascii="Times New Roman" w:eastAsia="Times New Roman" w:hAnsi="Times New Roman" w:cs="Times New Roman"/>
+                <w:color w:val="000000"/>
+                <w:sz w:val="24"/>
+                <w:szCs w:val="24"/>
+              </w:rPr>
+              <w:t>Course of Events</w:t>
+            </w:r>
+          </w:p>
+        </w:tc>
+        <w:tc>
+          <w:tcPr>
+            <w:tcW w:w="6617" w:type="dxa"/>
+            <w:tcBorders>
+              <w:top w:val="nil"/>
+              <w:left w:val="nil"/>
+              <w:bottom w:val="nil"/>
+              <w:right w:val="single" w:sz="4" w:space="0" w:color="auto"/>
+            </w:tcBorders>
+            <w:shd w:val="clear" w:color="auto" w:fill="auto"/>
+            <w:noWrap/>
+            <w:vAlign w:val="center"/>
+            <w:hideMark/>
+          </w:tcPr>
+          <w:p>
+            <w:pPr>
+              <w:spacing w:line="480" w:lineRule="auto"/>
+              <w:rPr>
+                <w:rFonts w:ascii="Times New Roman" w:eastAsia="Times New Roman" w:hAnsi="Times New Roman" w:cs="Times New Roman"/>
+                <w:color w:val="000000"/>
+                <w:sz w:val="24"/>
+                <w:szCs w:val="24"/>
+              </w:rPr>
+            </w:pPr>
+            <w:r>
+              <w:rPr>
+                <w:rFonts w:ascii="Times New Roman" w:eastAsia="Times New Roman" w:hAnsi="Times New Roman" w:cs="Times New Roman"/>
+                <w:color w:val="000000"/>
+                <w:sz w:val="24"/>
+                <w:szCs w:val="24"/>
+              </w:rPr>
+              <w:t>1. User should go to profile and view bookings</w:t>
+            </w:r>
+          </w:p>
+        </w:tc>
+      </w:tr>
+      <w:tr>
+        <w:trPr>
+          <w:trHeight w:val="288"/>
+        </w:trPr>
+        <w:tc>
+          <w:tcPr>
+            <w:tcW w:w="2734" w:type="dxa"/>
+            <w:tcBorders>
+              <w:top w:val="nil"/>
+              <w:left w:val="single" w:sz="4" w:space="0" w:color="auto"/>
+              <w:bottom w:val="nil"/>
+              <w:right w:val="single" w:sz="4" w:space="0" w:color="auto"/>
+            </w:tcBorders>
+            <w:shd w:val="clear" w:color="auto" w:fill="auto"/>
+            <w:noWrap/>
+            <w:vAlign w:val="center"/>
+            <w:hideMark/>
+          </w:tcPr>
+          <w:p>
+            <w:pPr>
+              <w:spacing w:line="480" w:lineRule="auto"/>
+              <w:rPr>
+                <w:rFonts w:ascii="Times New Roman" w:eastAsia="Times New Roman" w:hAnsi="Times New Roman" w:cs="Times New Roman"/>
+                <w:color w:val="000000"/>
+                <w:sz w:val="24"/>
+                <w:szCs w:val="24"/>
+              </w:rPr>
+            </w:pPr>
+            <w:r>
+              <w:rPr>
+                <w:rFonts w:ascii="Times New Roman" w:eastAsia="Times New Roman" w:hAnsi="Times New Roman" w:cs="Times New Roman"/>
+                <w:color w:val="000000"/>
+                <w:sz w:val="24"/>
+                <w:szCs w:val="24"/>
+              </w:rPr>
+              <w:t> </w:t>
+            </w:r>
+          </w:p>
+        </w:tc>
+        <w:tc>
+          <w:tcPr>
+            <w:tcW w:w="6617" w:type="dxa"/>
+            <w:tcBorders>
+              <w:top w:val="nil"/>
+              <w:left w:val="nil"/>
+              <w:bottom w:val="nil"/>
+              <w:right w:val="single" w:sz="4" w:space="0" w:color="auto"/>
+            </w:tcBorders>
+            <w:shd w:val="clear" w:color="auto" w:fill="auto"/>
+            <w:noWrap/>
+            <w:vAlign w:val="center"/>
+            <w:hideMark/>
+          </w:tcPr>
+          <w:p>
+            <w:pPr>
+              <w:spacing w:line="480" w:lineRule="auto"/>
+              <w:rPr>
+                <w:rFonts w:ascii="Times New Roman" w:eastAsia="Times New Roman" w:hAnsi="Times New Roman" w:cs="Times New Roman"/>
+                <w:color w:val="000000"/>
+                <w:sz w:val="24"/>
+                <w:szCs w:val="24"/>
+              </w:rPr>
+            </w:pPr>
+            <w:r>
+              <w:rPr>
+                <w:rFonts w:ascii="Times New Roman" w:eastAsia="Times New Roman" w:hAnsi="Times New Roman" w:cs="Times New Roman"/>
+                <w:color w:val="000000"/>
+                <w:sz w:val="24"/>
+                <w:szCs w:val="24"/>
+              </w:rPr>
+              <w:t>2. Filter bookings with cash transactions</w:t>
+            </w:r>
+          </w:p>
+        </w:tc>
+      </w:tr>
+      <w:tr>
+        <w:trPr>
+          <w:trHeight w:val="288"/>
+        </w:trPr>
+        <w:tc>
+          <w:tcPr>
+            <w:tcW w:w="2734" w:type="dxa"/>
+            <w:tcBorders>
+              <w:top w:val="nil"/>
+              <w:left w:val="single" w:sz="4" w:space="0" w:color="auto"/>
+              <w:bottom w:val="nil"/>
+              <w:right w:val="single" w:sz="4" w:space="0" w:color="auto"/>
+            </w:tcBorders>
+            <w:shd w:val="clear" w:color="auto" w:fill="auto"/>
+            <w:noWrap/>
+            <w:vAlign w:val="center"/>
+            <w:hideMark/>
+          </w:tcPr>
+          <w:p>
+            <w:pPr>
+              <w:spacing w:line="480" w:lineRule="auto"/>
+              <w:rPr>
+                <w:rFonts w:ascii="Times New Roman" w:eastAsia="Times New Roman" w:hAnsi="Times New Roman" w:cs="Times New Roman"/>
+                <w:color w:val="000000"/>
+                <w:sz w:val="24"/>
+                <w:szCs w:val="24"/>
+              </w:rPr>
+            </w:pPr>
+            <w:r>
+              <w:rPr>
+                <w:rFonts w:ascii="Times New Roman" w:eastAsia="Times New Roman" w:hAnsi="Times New Roman" w:cs="Times New Roman"/>
+                <w:color w:val="000000"/>
+                <w:sz w:val="24"/>
+                <w:szCs w:val="24"/>
+              </w:rPr>
+              <w:lastRenderedPageBreak/>
+              <w:t> </w:t>
+            </w:r>
+          </w:p>
+        </w:tc>
+        <w:tc>
+          <w:tcPr>
+            <w:tcW w:w="6617" w:type="dxa"/>
+            <w:tcBorders>
+              <w:top w:val="nil"/>
+              <w:left w:val="nil"/>
+              <w:bottom w:val="nil"/>
+              <w:right w:val="single" w:sz="4" w:space="0" w:color="auto"/>
+            </w:tcBorders>
+            <w:shd w:val="clear" w:color="auto" w:fill="auto"/>
+            <w:noWrap/>
+            <w:vAlign w:val="center"/>
+            <w:hideMark/>
+          </w:tcPr>
+          <w:p>
+            <w:pPr>
+              <w:spacing w:line="480" w:lineRule="auto"/>
+              <w:rPr>
+                <w:rFonts w:ascii="Times New Roman" w:eastAsia="Times New Roman" w:hAnsi="Times New Roman" w:cs="Times New Roman"/>
+                <w:color w:val="000000"/>
+                <w:sz w:val="24"/>
+                <w:szCs w:val="24"/>
+              </w:rPr>
+            </w:pPr>
+            <w:r>
+              <w:rPr>
+                <w:rFonts w:ascii="Times New Roman" w:eastAsia="Times New Roman" w:hAnsi="Times New Roman" w:cs="Times New Roman"/>
+                <w:color w:val="000000"/>
+                <w:sz w:val="24"/>
+                <w:szCs w:val="24"/>
+              </w:rPr>
+              <w:t>3. Save the booking</w:t>
+            </w:r>
+          </w:p>
+        </w:tc>
+      </w:tr>
+      <w:tr>
+        <w:trPr>
+          <w:trHeight w:val="288"/>
+        </w:trPr>
+        <w:tc>
+          <w:tcPr>
+            <w:tcW w:w="2734" w:type="dxa"/>
+            <w:tcBorders>
+              <w:top w:val="nil"/>
+              <w:left w:val="single" w:sz="4" w:space="0" w:color="auto"/>
+              <w:bottom w:val="nil"/>
+              <w:right w:val="single" w:sz="4" w:space="0" w:color="auto"/>
+            </w:tcBorders>
+            <w:shd w:val="clear" w:color="auto" w:fill="auto"/>
+            <w:noWrap/>
+            <w:vAlign w:val="center"/>
+            <w:hideMark/>
+          </w:tcPr>
+          <w:p>
+            <w:pPr>
+              <w:spacing w:line="480" w:lineRule="auto"/>
+              <w:rPr>
+                <w:rFonts w:ascii="Times New Roman" w:eastAsia="Times New Roman" w:hAnsi="Times New Roman" w:cs="Times New Roman"/>
+                <w:color w:val="000000"/>
+                <w:sz w:val="24"/>
+                <w:szCs w:val="24"/>
+              </w:rPr>
+            </w:pPr>
+            <w:r>
+              <w:rPr>
+                <w:rFonts w:ascii="Times New Roman" w:eastAsia="Times New Roman" w:hAnsi="Times New Roman" w:cs="Times New Roman"/>
+                <w:color w:val="000000"/>
+                <w:sz w:val="24"/>
+                <w:szCs w:val="24"/>
+              </w:rPr>
+              <w:t> </w:t>
+            </w:r>
+          </w:p>
+        </w:tc>
+        <w:tc>
+          <w:tcPr>
+            <w:tcW w:w="6617" w:type="dxa"/>
+            <w:tcBorders>
+              <w:top w:val="nil"/>
+              <w:left w:val="nil"/>
+              <w:bottom w:val="nil"/>
+              <w:right w:val="single" w:sz="4" w:space="0" w:color="auto"/>
+            </w:tcBorders>
+            <w:shd w:val="clear" w:color="auto" w:fill="auto"/>
+            <w:noWrap/>
+            <w:vAlign w:val="center"/>
+            <w:hideMark/>
+          </w:tcPr>
+          <w:p>
+            <w:pPr>
+              <w:spacing w:line="480" w:lineRule="auto"/>
+              <w:rPr>
+                <w:rFonts w:ascii="Times New Roman" w:eastAsia="Times New Roman" w:hAnsi="Times New Roman" w:cs="Times New Roman"/>
+                <w:color w:val="000000"/>
+                <w:sz w:val="24"/>
+                <w:szCs w:val="24"/>
+              </w:rPr>
+            </w:pPr>
+            <w:r>
+              <w:rPr>
+                <w:rFonts w:ascii="Times New Roman" w:eastAsia="Times New Roman" w:hAnsi="Times New Roman" w:cs="Times New Roman"/>
+                <w:color w:val="000000"/>
+                <w:sz w:val="24"/>
+                <w:szCs w:val="24"/>
+              </w:rPr>
+              <w:t>4. A popup appears to confirm the transaction</w:t>
+            </w:r>
+          </w:p>
+        </w:tc>
+      </w:tr>
+      <w:tr>
+        <w:trPr>
+          <w:trHeight w:val="288"/>
+        </w:trPr>
+        <w:tc>
+          <w:tcPr>
+            <w:tcW w:w="2734" w:type="dxa"/>
+            <w:tcBorders>
+              <w:top w:val="nil"/>
+              <w:left w:val="single" w:sz="4" w:space="0" w:color="auto"/>
+              <w:bottom w:val="single" w:sz="4" w:space="0" w:color="auto"/>
+              <w:right w:val="single" w:sz="4" w:space="0" w:color="auto"/>
+            </w:tcBorders>
+            <w:shd w:val="clear" w:color="auto" w:fill="auto"/>
+            <w:noWrap/>
+            <w:vAlign w:val="center"/>
+            <w:hideMark/>
+          </w:tcPr>
+          <w:p>
+            <w:pPr>
+              <w:spacing w:line="480" w:lineRule="auto"/>
+              <w:rPr>
+                <w:rFonts w:ascii="Times New Roman" w:eastAsia="Times New Roman" w:hAnsi="Times New Roman" w:cs="Times New Roman"/>
+                <w:color w:val="000000"/>
+                <w:sz w:val="24"/>
+                <w:szCs w:val="24"/>
+              </w:rPr>
+            </w:pPr>
+            <w:r>
+              <w:rPr>
+                <w:rFonts w:ascii="Times New Roman" w:eastAsia="Times New Roman" w:hAnsi="Times New Roman" w:cs="Times New Roman"/>
+                <w:color w:val="000000"/>
+                <w:sz w:val="24"/>
+                <w:szCs w:val="24"/>
+              </w:rPr>
+              <w:t> </w:t>
+            </w:r>
+          </w:p>
+        </w:tc>
+        <w:tc>
+          <w:tcPr>
+            <w:tcW w:w="6617" w:type="dxa"/>
+            <w:tcBorders>
+              <w:top w:val="nil"/>
+              <w:left w:val="nil"/>
+              <w:bottom w:val="single" w:sz="4" w:space="0" w:color="auto"/>
+              <w:right w:val="single" w:sz="4" w:space="0" w:color="auto"/>
+            </w:tcBorders>
+            <w:shd w:val="clear" w:color="auto" w:fill="auto"/>
+            <w:noWrap/>
+            <w:vAlign w:val="center"/>
+            <w:hideMark/>
+          </w:tcPr>
+          <w:p>
+            <w:pPr>
+              <w:spacing w:line="480" w:lineRule="auto"/>
+              <w:rPr>
+                <w:rFonts w:ascii="Times New Roman" w:eastAsia="Times New Roman" w:hAnsi="Times New Roman" w:cs="Times New Roman"/>
+                <w:color w:val="000000"/>
+                <w:sz w:val="24"/>
+                <w:szCs w:val="24"/>
+              </w:rPr>
+            </w:pPr>
+            <w:r>
+              <w:rPr>
+                <w:rFonts w:ascii="Times New Roman" w:eastAsia="Times New Roman" w:hAnsi="Times New Roman" w:cs="Times New Roman"/>
+                <w:color w:val="000000"/>
+                <w:sz w:val="24"/>
+                <w:szCs w:val="24"/>
+              </w:rPr>
+              <w:t>5. If yes, then display transaction successful</w:t>
+            </w:r>
+          </w:p>
+        </w:tc>
+      </w:tr>
+      <w:tr>
+        <w:trPr>
+          <w:trHeight w:val="288"/>
+        </w:trPr>
+        <w:tc>
+          <w:tcPr>
+            <w:tcW w:w="2734" w:type="dxa"/>
+            <w:tcBorders>
+              <w:top w:val="nil"/>
+              <w:left w:val="single" w:sz="4" w:space="0" w:color="auto"/>
+              <w:bottom w:val="single" w:sz="4" w:space="0" w:color="auto"/>
+              <w:right w:val="single" w:sz="4" w:space="0" w:color="auto"/>
+            </w:tcBorders>
+            <w:shd w:val="clear" w:color="auto" w:fill="auto"/>
+            <w:noWrap/>
+            <w:vAlign w:val="center"/>
+            <w:hideMark/>
+          </w:tcPr>
+          <w:p>
+            <w:pPr>
+              <w:spacing w:line="480" w:lineRule="auto"/>
+              <w:rPr>
+                <w:rFonts w:ascii="Times New Roman" w:eastAsia="Times New Roman" w:hAnsi="Times New Roman" w:cs="Times New Roman"/>
+                <w:color w:val="000000"/>
+                <w:sz w:val="24"/>
+                <w:szCs w:val="24"/>
+              </w:rPr>
+            </w:pPr>
+            <w:r>
+              <w:rPr>
+                <w:rFonts w:ascii="Times New Roman" w:eastAsia="Times New Roman" w:hAnsi="Times New Roman" w:cs="Times New Roman"/>
+                <w:color w:val="000000"/>
+                <w:sz w:val="24"/>
+                <w:szCs w:val="24"/>
+              </w:rPr>
+              <w:t>Exceptions</w:t>
+            </w:r>
+          </w:p>
+        </w:tc>
+        <w:tc>
+          <w:tcPr>
+            <w:tcW w:w="6617" w:type="dxa"/>
+            <w:tcBorders>
+              <w:top w:val="nil"/>
+              <w:left w:val="nil"/>
+              <w:bottom w:val="single" w:sz="4" w:space="0" w:color="auto"/>
+              <w:right w:val="single" w:sz="4" w:space="0" w:color="auto"/>
+            </w:tcBorders>
+            <w:shd w:val="clear" w:color="auto" w:fill="auto"/>
+            <w:noWrap/>
+            <w:vAlign w:val="center"/>
+            <w:hideMark/>
+          </w:tcPr>
+          <w:p>
+            <w:pPr>
+              <w:spacing w:line="480" w:lineRule="auto"/>
+              <w:rPr>
+                <w:rFonts w:ascii="Times New Roman" w:eastAsia="Times New Roman" w:hAnsi="Times New Roman" w:cs="Times New Roman"/>
+                <w:color w:val="000000"/>
+                <w:sz w:val="24"/>
+                <w:szCs w:val="24"/>
+              </w:rPr>
+            </w:pPr>
+            <w:r>
+              <w:rPr>
+                <w:rFonts w:ascii="Times New Roman" w:eastAsia="Times New Roman" w:hAnsi="Times New Roman" w:cs="Times New Roman"/>
+                <w:color w:val="000000"/>
+                <w:sz w:val="24"/>
+                <w:szCs w:val="24"/>
+              </w:rPr>
+              <w:t> </w:t>
+            </w:r>
+          </w:p>
+        </w:tc>
+      </w:tr>
+      <w:tr>
+        <w:trPr>
+          <w:trHeight w:val="288"/>
+        </w:trPr>
+        <w:tc>
+          <w:tcPr>
+            <w:tcW w:w="2734" w:type="dxa"/>
+            <w:tcBorders>
+              <w:top w:val="nil"/>
+              <w:left w:val="single" w:sz="4" w:space="0" w:color="auto"/>
+              <w:bottom w:val="single" w:sz="4" w:space="0" w:color="auto"/>
+              <w:right w:val="single" w:sz="4" w:space="0" w:color="auto"/>
+            </w:tcBorders>
+            <w:shd w:val="clear" w:color="auto" w:fill="auto"/>
+            <w:noWrap/>
+            <w:vAlign w:val="center"/>
+            <w:hideMark/>
+          </w:tcPr>
+          <w:p>
+            <w:pPr>
+              <w:spacing w:line="480" w:lineRule="auto"/>
+              <w:rPr>
+                <w:rFonts w:ascii="Times New Roman" w:eastAsia="Times New Roman" w:hAnsi="Times New Roman" w:cs="Times New Roman"/>
+                <w:color w:val="000000"/>
+                <w:sz w:val="24"/>
+                <w:szCs w:val="24"/>
+              </w:rPr>
+            </w:pPr>
+            <w:r>
+              <w:rPr>
+                <w:rFonts w:ascii="Times New Roman" w:eastAsia="Times New Roman" w:hAnsi="Times New Roman" w:cs="Times New Roman"/>
+                <w:color w:val="000000"/>
+                <w:sz w:val="24"/>
+                <w:szCs w:val="24"/>
+              </w:rPr>
+              <w:t>Post-conditions</w:t>
+            </w:r>
+          </w:p>
+        </w:tc>
+        <w:tc>
+          <w:tcPr>
+            <w:tcW w:w="6617" w:type="dxa"/>
+            <w:tcBorders>
+              <w:top w:val="nil"/>
+              <w:left w:val="nil"/>
+              <w:bottom w:val="single" w:sz="4" w:space="0" w:color="auto"/>
+              <w:right w:val="single" w:sz="4" w:space="0" w:color="auto"/>
+            </w:tcBorders>
+            <w:shd w:val="clear" w:color="auto" w:fill="auto"/>
+            <w:noWrap/>
+            <w:vAlign w:val="center"/>
+            <w:hideMark/>
+          </w:tcPr>
+          <w:p>
+            <w:pPr>
+              <w:spacing w:line="480" w:lineRule="auto"/>
+              <w:rPr>
+                <w:rFonts w:ascii="Times New Roman" w:eastAsia="Times New Roman" w:hAnsi="Times New Roman" w:cs="Times New Roman"/>
+                <w:color w:val="000000"/>
+                <w:sz w:val="24"/>
+                <w:szCs w:val="24"/>
+              </w:rPr>
+            </w:pPr>
+            <w:r>
+              <w:rPr>
+                <w:rFonts w:ascii="Times New Roman" w:eastAsia="Times New Roman" w:hAnsi="Times New Roman" w:cs="Times New Roman"/>
+                <w:color w:val="000000"/>
+                <w:sz w:val="24"/>
+                <w:szCs w:val="24"/>
+              </w:rPr>
+              <w:t>The booking details table gets updated</w:t>
+            </w:r>
+          </w:p>
+        </w:tc>
+      </w:tr>
+    </w:tbl>
+    <w:p>
+      <w:pPr>
+        <w:rPr>
+          <w:rFonts w:ascii="Times New Roman" w:hAnsi="Times New Roman" w:cs="Times New Roman"/>
+          <w:sz w:val="24"/>
+          <w:szCs w:val="24"/>
+        </w:rPr>
+      </w:pPr>
+    </w:p>
+    <w:p>
+      <w:pPr>
+        <w:rPr>
+          <w:rFonts w:ascii="Times New Roman" w:hAnsi="Times New Roman" w:cs="Times New Roman"/>
+          <w:sz w:val="24"/>
+          <w:szCs w:val="24"/>
+        </w:rPr>
+      </w:pPr>
+    </w:p>
+    <w:p>
+      <w:pPr>
+        <w:rPr>
+          <w:rFonts w:ascii="Times New Roman" w:hAnsi="Times New Roman" w:cs="Times New Roman"/>
+          <w:sz w:val="24"/>
+          <w:szCs w:val="24"/>
+        </w:rPr>
+      </w:pPr>
+    </w:p>
+    <w:p>
+      <w:pPr>
+        <w:rPr>
+          <w:rFonts w:ascii="Times New Roman" w:hAnsi="Times New Roman" w:cs="Times New Roman"/>
+          <w:sz w:val="24"/>
+          <w:szCs w:val="24"/>
+        </w:rPr>
+      </w:pPr>
+    </w:p>
+    <w:p>
+      <w:pPr>
+        <w:rPr>
+          <w:rFonts w:ascii="Times New Roman" w:hAnsi="Times New Roman" w:cs="Times New Roman"/>
+          <w:sz w:val="24"/>
+          <w:szCs w:val="24"/>
+        </w:rPr>
+      </w:pPr>
+    </w:p>
+    <w:p>
+      <w:pPr>
+        <w:rPr>
+          <w:rFonts w:ascii="Times New Roman" w:hAnsi="Times New Roman" w:cs="Times New Roman"/>
+          <w:sz w:val="24"/>
+          <w:szCs w:val="24"/>
+        </w:rPr>
+      </w:pPr>
+    </w:p>
+    <w:p>
+      <w:pPr>
+        <w:rPr>
+          <w:rFonts w:ascii="Times New Roman" w:hAnsi="Times New Roman" w:cs="Times New Roman"/>
+          <w:sz w:val="24"/>
+          <w:szCs w:val="24"/>
+        </w:rPr>
+      </w:pPr>
+    </w:p>
+    <w:p>
+      <w:pPr>
+        <w:rPr>
+          <w:rFonts w:ascii="Times New Roman" w:hAnsi="Times New Roman" w:cs="Times New Roman"/>
+          <w:sz w:val="24"/>
+          <w:szCs w:val="24"/>
+        </w:rPr>
+      </w:pPr>
+    </w:p>
+    <w:p>
+      <w:pPr>
+        <w:rPr>
+          <w:rFonts w:ascii="Times New Roman" w:hAnsi="Times New Roman" w:cs="Times New Roman"/>
+          <w:sz w:val="24"/>
+          <w:szCs w:val="24"/>
+        </w:rPr>
+      </w:pPr>
+    </w:p>
+    <w:p>
+      <w:pPr>
+        <w:rPr>
+          <w:rFonts w:ascii="Times New Roman" w:hAnsi="Times New Roman" w:cs="Times New Roman"/>
+          <w:sz w:val="24"/>
+          <w:szCs w:val="24"/>
+        </w:rPr>
+      </w:pPr>
+    </w:p>
+    <w:p>
+      <w:pPr>
+        <w:rPr>
+          <w:rFonts w:ascii="Times New Roman" w:hAnsi="Times New Roman" w:cs="Times New Roman"/>
+          <w:sz w:val="24"/>
+          <w:szCs w:val="24"/>
+        </w:rPr>
+      </w:pPr>
+    </w:p>
+    <w:p>
+      <w:pPr>
+        <w:rPr>
+          <w:rFonts w:ascii="Times New Roman" w:hAnsi="Times New Roman" w:cs="Times New Roman"/>
+          <w:sz w:val="24"/>
+          <w:szCs w:val="24"/>
+        </w:rPr>
+      </w:pPr>
+    </w:p>
+    <w:p>
+      <w:pPr>
+        <w:rPr>
+          <w:rFonts w:ascii="Times New Roman" w:hAnsi="Times New Roman" w:cs="Times New Roman"/>
+          <w:sz w:val="24"/>
+          <w:szCs w:val="24"/>
+        </w:rPr>
+      </w:pPr>
+    </w:p>
+    <w:p>
+      <w:pPr>
+        <w:rPr>
+          <w:rFonts w:ascii="Times New Roman" w:hAnsi="Times New Roman" w:cs="Times New Roman"/>
+          <w:sz w:val="24"/>
+          <w:szCs w:val="24"/>
+        </w:rPr>
+      </w:pPr>
+    </w:p>
+    <w:p>
+      <w:pPr>
+        <w:rPr>
+          <w:rFonts w:ascii="Times New Roman" w:hAnsi="Times New Roman" w:cs="Times New Roman"/>
+          <w:sz w:val="24"/>
+          <w:szCs w:val="24"/>
+        </w:rPr>
+      </w:pPr>
+    </w:p>
+    <w:p>
+      <w:pPr>
+        <w:rPr>
+          <w:rFonts w:ascii="Times New Roman" w:hAnsi="Times New Roman" w:cs="Times New Roman"/>
+          <w:sz w:val="24"/>
+          <w:szCs w:val="24"/>
+        </w:rPr>
+      </w:pPr>
+    </w:p>
+    <w:p>
+      <w:pPr>
+        <w:rPr>
+          <w:rFonts w:ascii="Times New Roman" w:hAnsi="Times New Roman" w:cs="Times New Roman"/>
+          <w:sz w:val="24"/>
+          <w:szCs w:val="24"/>
+        </w:rPr>
+      </w:pPr>
+    </w:p>
+    <w:p>
+      <w:pPr>
+        <w:rPr>
+          <w:rFonts w:ascii="Times New Roman" w:hAnsi="Times New Roman" w:cs="Times New Roman"/>
+          <w:sz w:val="24"/>
+          <w:szCs w:val="24"/>
+        </w:rPr>
+      </w:pPr>
+    </w:p>
+    <w:p>
+      <w:pPr>
+        <w:rPr>
+          <w:rFonts w:ascii="Times New Roman" w:hAnsi="Times New Roman" w:cs="Times New Roman"/>
+          <w:sz w:val="24"/>
+          <w:szCs w:val="24"/>
+        </w:rPr>
+      </w:pPr>
+    </w:p>
+    <w:p>
+      <w:pPr>
+        <w:rPr>
+          <w:rFonts w:ascii="Times New Roman" w:hAnsi="Times New Roman" w:cs="Times New Roman"/>
+          <w:sz w:val="24"/>
+          <w:szCs w:val="24"/>
+        </w:rPr>
+      </w:pPr>
+    </w:p>
+    <w:p>
+      <w:pPr>
+        <w:rPr>
+          <w:rFonts w:ascii="Times New Roman" w:hAnsi="Times New Roman" w:cs="Times New Roman"/>
+          <w:sz w:val="24"/>
+          <w:szCs w:val="24"/>
+        </w:rPr>
+      </w:pPr>
+    </w:p>
+    <w:p>
+      <w:pPr>
+        <w:rPr>
+          <w:rFonts w:ascii="Times New Roman" w:hAnsi="Times New Roman" w:cs="Times New Roman"/>
+          <w:sz w:val="24"/>
+          <w:szCs w:val="24"/>
+        </w:rPr>
+      </w:pPr>
+    </w:p>
+    <w:tbl>
+      <w:tblPr>
+        <w:tblW w:w="9351" w:type="dxa"/>
+        <w:tblLook w:val="04A0" w:firstRow="1" w:lastRow="0" w:firstColumn="1" w:lastColumn="0" w:noHBand="0" w:noVBand="1"/>
+      </w:tblPr>
+      <w:tblGrid>
+        <w:gridCol w:w="2734"/>
+        <w:gridCol w:w="6617"/>
+      </w:tblGrid>
+      <w:tr>
+        <w:trPr>
+          <w:trHeight w:val="288"/>
+        </w:trPr>
+        <w:tc>
+          <w:tcPr>
+            <w:tcW w:w="2734" w:type="dxa"/>
+            <w:tcBorders>
+              <w:top w:val="single" w:sz="4" w:space="0" w:color="auto"/>
+              <w:left w:val="single" w:sz="4" w:space="0" w:color="auto"/>
+              <w:bottom w:val="single" w:sz="4" w:space="0" w:color="auto"/>
+              <w:right w:val="single" w:sz="4" w:space="0" w:color="auto"/>
+            </w:tcBorders>
+            <w:shd w:val="clear" w:color="auto" w:fill="auto"/>
+            <w:noWrap/>
+            <w:vAlign w:val="center"/>
+            <w:hideMark/>
+          </w:tcPr>
+          <w:p>
+            <w:pPr>
+              <w:spacing w:line="480" w:lineRule="auto"/>
+              <w:rPr>
+                <w:rFonts w:ascii="Times New Roman" w:eastAsia="Times New Roman" w:hAnsi="Times New Roman" w:cs="Times New Roman"/>
+                <w:color w:val="000000"/>
+                <w:sz w:val="24"/>
+                <w:szCs w:val="24"/>
+              </w:rPr>
+            </w:pPr>
+            <w:r>
+              <w:rPr>
+                <w:rFonts w:ascii="Times New Roman" w:eastAsia="Times New Roman" w:hAnsi="Times New Roman" w:cs="Times New Roman"/>
+                <w:color w:val="000000"/>
+                <w:sz w:val="24"/>
+                <w:szCs w:val="24"/>
+              </w:rPr>
+              <w:t>Use-Case Name</w:t>
+            </w:r>
+          </w:p>
+        </w:tc>
+        <w:tc>
+          <w:tcPr>
+            <w:tcW w:w="6617" w:type="dxa"/>
+            <w:tcBorders>
+              <w:top w:val="single" w:sz="4" w:space="0" w:color="auto"/>
+              <w:left w:val="nil"/>
+              <w:bottom w:val="single" w:sz="4" w:space="0" w:color="auto"/>
+              <w:right w:val="single" w:sz="4" w:space="0" w:color="auto"/>
+            </w:tcBorders>
+            <w:shd w:val="clear" w:color="auto" w:fill="auto"/>
+            <w:noWrap/>
+            <w:vAlign w:val="center"/>
+            <w:hideMark/>
+          </w:tcPr>
+          <w:p>
+            <w:pPr>
+              <w:spacing w:line="480" w:lineRule="auto"/>
+              <w:rPr>
+                <w:rFonts w:ascii="Times New Roman" w:eastAsia="Times New Roman" w:hAnsi="Times New Roman" w:cs="Times New Roman"/>
+                <w:color w:val="000000"/>
+                <w:sz w:val="24"/>
+                <w:szCs w:val="24"/>
+              </w:rPr>
+            </w:pPr>
+            <w:r>
+              <w:rPr>
+                <w:rFonts w:ascii="Times New Roman" w:eastAsia="Times New Roman" w:hAnsi="Times New Roman" w:cs="Times New Roman"/>
+                <w:color w:val="000000"/>
+                <w:sz w:val="24"/>
+                <w:szCs w:val="24"/>
+              </w:rPr>
+              <w:t>Update Time Slot Status</w:t>
+            </w:r>
+          </w:p>
+        </w:tc>
+      </w:tr>
+      <w:tr>
+        <w:trPr>
+          <w:trHeight w:val="288"/>
+        </w:trPr>
+        <w:tc>
+          <w:tcPr>
+            <w:tcW w:w="2734" w:type="dxa"/>
+            <w:tcBorders>
+              <w:top w:val="nil"/>
+              <w:left w:val="single" w:sz="4" w:space="0" w:color="auto"/>
+              <w:bottom w:val="single" w:sz="4" w:space="0" w:color="auto"/>
+              <w:right w:val="single" w:sz="4" w:space="0" w:color="auto"/>
+            </w:tcBorders>
+            <w:shd w:val="clear" w:color="auto" w:fill="auto"/>
+            <w:noWrap/>
+            <w:vAlign w:val="center"/>
+            <w:hideMark/>
+          </w:tcPr>
+          <w:p>
+            <w:pPr>
+              <w:spacing w:line="480" w:lineRule="auto"/>
+              <w:rPr>
+                <w:rFonts w:ascii="Times New Roman" w:eastAsia="Times New Roman" w:hAnsi="Times New Roman" w:cs="Times New Roman"/>
+                <w:color w:val="000000"/>
+                <w:sz w:val="24"/>
+                <w:szCs w:val="24"/>
+              </w:rPr>
+            </w:pPr>
+            <w:r>
+              <w:rPr>
+                <w:rFonts w:ascii="Times New Roman" w:eastAsia="Times New Roman" w:hAnsi="Times New Roman" w:cs="Times New Roman"/>
+                <w:color w:val="000000"/>
+                <w:sz w:val="24"/>
+                <w:szCs w:val="24"/>
+              </w:rPr>
+              <w:t>Use-Case ID</w:t>
+            </w:r>
+          </w:p>
+        </w:tc>
+        <w:tc>
+          <w:tcPr>
+            <w:tcW w:w="6617" w:type="dxa"/>
+            <w:tcBorders>
+              <w:top w:val="nil"/>
+              <w:left w:val="nil"/>
+              <w:bottom w:val="single" w:sz="4" w:space="0" w:color="auto"/>
+              <w:right w:val="single" w:sz="4" w:space="0" w:color="auto"/>
+            </w:tcBorders>
+            <w:shd w:val="clear" w:color="auto" w:fill="auto"/>
+            <w:noWrap/>
+            <w:vAlign w:val="center"/>
+            <w:hideMark/>
+          </w:tcPr>
+          <w:p>
+            <w:pPr>
+              <w:spacing w:line="480" w:lineRule="auto"/>
+              <w:rPr>
+                <w:rFonts w:ascii="Times New Roman" w:eastAsia="Times New Roman" w:hAnsi="Times New Roman" w:cs="Times New Roman"/>
+                <w:color w:val="000000"/>
+                <w:sz w:val="24"/>
+                <w:szCs w:val="24"/>
+              </w:rPr>
+            </w:pPr>
+            <w:r>
+              <w:rPr>
+                <w:rFonts w:ascii="Times New Roman" w:eastAsia="Times New Roman" w:hAnsi="Times New Roman" w:cs="Times New Roman"/>
+                <w:color w:val="000000"/>
+                <w:sz w:val="24"/>
+                <w:szCs w:val="24"/>
+              </w:rPr>
+              <w:t> 20</w:t>
+            </w:r>
+          </w:p>
+        </w:tc>
+      </w:tr>
+      <w:tr>
+        <w:trPr>
+          <w:trHeight w:val="288"/>
+        </w:trPr>
+        <w:tc>
+          <w:tcPr>
+            <w:tcW w:w="2734" w:type="dxa"/>
+            <w:tcBorders>
+              <w:top w:val="nil"/>
+              <w:left w:val="single" w:sz="4" w:space="0" w:color="auto"/>
+              <w:bottom w:val="single" w:sz="4" w:space="0" w:color="auto"/>
+              <w:right w:val="single" w:sz="4" w:space="0" w:color="auto"/>
+            </w:tcBorders>
+            <w:shd w:val="clear" w:color="auto" w:fill="auto"/>
+            <w:noWrap/>
+            <w:vAlign w:val="center"/>
+            <w:hideMark/>
+          </w:tcPr>
+          <w:p>
+            <w:pPr>
+              <w:spacing w:line="480" w:lineRule="auto"/>
+              <w:rPr>
+                <w:rFonts w:ascii="Times New Roman" w:eastAsia="Times New Roman" w:hAnsi="Times New Roman" w:cs="Times New Roman"/>
+                <w:color w:val="000000"/>
+                <w:sz w:val="24"/>
+                <w:szCs w:val="24"/>
+              </w:rPr>
+            </w:pPr>
+            <w:r>
+              <w:rPr>
+                <w:rFonts w:ascii="Times New Roman" w:eastAsia="Times New Roman" w:hAnsi="Times New Roman" w:cs="Times New Roman"/>
+                <w:color w:val="000000"/>
+                <w:sz w:val="24"/>
+                <w:szCs w:val="24"/>
+              </w:rPr>
+              <w:t>Summary</w:t>
+            </w:r>
+          </w:p>
+        </w:tc>
+        <w:tc>
+          <w:tcPr>
+            <w:tcW w:w="6617" w:type="dxa"/>
+            <w:tcBorders>
+              <w:top w:val="nil"/>
+              <w:left w:val="nil"/>
+              <w:bottom w:val="single" w:sz="4" w:space="0" w:color="auto"/>
+              <w:right w:val="single" w:sz="4" w:space="0" w:color="auto"/>
+            </w:tcBorders>
+            <w:shd w:val="clear" w:color="auto" w:fill="auto"/>
+            <w:noWrap/>
+            <w:vAlign w:val="center"/>
+            <w:hideMark/>
+          </w:tcPr>
+          <w:p>
+            <w:pPr>
+              <w:spacing w:line="480" w:lineRule="auto"/>
+              <w:rPr>
+                <w:rFonts w:ascii="Times New Roman" w:eastAsia="Times New Roman" w:hAnsi="Times New Roman" w:cs="Times New Roman"/>
+                <w:color w:val="000000"/>
+                <w:sz w:val="24"/>
+                <w:szCs w:val="24"/>
+              </w:rPr>
+            </w:pPr>
+            <w:r>
+              <w:rPr>
+                <w:rFonts w:ascii="Times New Roman" w:eastAsia="Times New Roman" w:hAnsi="Times New Roman" w:cs="Times New Roman"/>
+                <w:color w:val="000000"/>
+                <w:sz w:val="24"/>
+                <w:szCs w:val="24"/>
+              </w:rPr>
+              <w:t>User can update time slots.</w:t>
+            </w:r>
+          </w:p>
+        </w:tc>
+      </w:tr>
+      <w:tr>
+        <w:trPr>
+          <w:trHeight w:val="288"/>
+        </w:trPr>
+        <w:tc>
+          <w:tcPr>
+            <w:tcW w:w="2734" w:type="dxa"/>
+            <w:tcBorders>
+              <w:top w:val="nil"/>
+              <w:left w:val="single" w:sz="4" w:space="0" w:color="auto"/>
+              <w:bottom w:val="single" w:sz="4" w:space="0" w:color="auto"/>
+              <w:right w:val="single" w:sz="4" w:space="0" w:color="auto"/>
+            </w:tcBorders>
+            <w:shd w:val="clear" w:color="auto" w:fill="auto"/>
+            <w:noWrap/>
+            <w:vAlign w:val="center"/>
+            <w:hideMark/>
+          </w:tcPr>
+          <w:p>
+            <w:pPr>
+              <w:spacing w:line="480" w:lineRule="auto"/>
+              <w:rPr>
+                <w:rFonts w:ascii="Times New Roman" w:eastAsia="Times New Roman" w:hAnsi="Times New Roman" w:cs="Times New Roman"/>
+                <w:color w:val="000000"/>
+                <w:sz w:val="24"/>
+                <w:szCs w:val="24"/>
+              </w:rPr>
+            </w:pPr>
+            <w:r>
+              <w:rPr>
+                <w:rFonts w:ascii="Times New Roman" w:eastAsia="Times New Roman" w:hAnsi="Times New Roman" w:cs="Times New Roman"/>
+                <w:color w:val="000000"/>
+                <w:sz w:val="24"/>
+                <w:szCs w:val="24"/>
+              </w:rPr>
+              <w:t>Actors</w:t>
+            </w:r>
+          </w:p>
+        </w:tc>
+        <w:tc>
+          <w:tcPr>
+            <w:tcW w:w="6617" w:type="dxa"/>
+            <w:tcBorders>
+              <w:top w:val="nil"/>
+              <w:left w:val="nil"/>
+              <w:bottom w:val="single" w:sz="4" w:space="0" w:color="auto"/>
+              <w:right w:val="single" w:sz="4" w:space="0" w:color="auto"/>
+            </w:tcBorders>
+            <w:shd w:val="clear" w:color="auto" w:fill="auto"/>
+            <w:noWrap/>
+            <w:vAlign w:val="center"/>
+            <w:hideMark/>
+          </w:tcPr>
+          <w:p>
+            <w:pPr>
+              <w:spacing w:line="480" w:lineRule="auto"/>
+              <w:rPr>
+                <w:rFonts w:ascii="Times New Roman" w:eastAsia="Times New Roman" w:hAnsi="Times New Roman" w:cs="Times New Roman"/>
+                <w:color w:val="000000"/>
+                <w:sz w:val="24"/>
+                <w:szCs w:val="24"/>
+              </w:rPr>
+            </w:pPr>
+            <w:r>
+              <w:rPr>
+                <w:rFonts w:ascii="Times New Roman" w:eastAsia="Times New Roman" w:hAnsi="Times New Roman" w:cs="Times New Roman"/>
+                <w:color w:val="000000"/>
+                <w:sz w:val="24"/>
+                <w:szCs w:val="24"/>
+              </w:rPr>
+              <w:t>Administration Staff, Manager</w:t>
+            </w:r>
+          </w:p>
+        </w:tc>
+      </w:tr>
+      <w:tr>
+        <w:trPr>
+          <w:trHeight w:val="288"/>
+        </w:trPr>
+        <w:tc>
+          <w:tcPr>
+            <w:tcW w:w="2734" w:type="dxa"/>
+            <w:tcBorders>
+              <w:top w:val="nil"/>
+              <w:left w:val="single" w:sz="4" w:space="0" w:color="auto"/>
+              <w:bottom w:val="single" w:sz="4" w:space="0" w:color="auto"/>
+              <w:right w:val="single" w:sz="4" w:space="0" w:color="auto"/>
+            </w:tcBorders>
+            <w:shd w:val="clear" w:color="auto" w:fill="auto"/>
+            <w:noWrap/>
+            <w:vAlign w:val="center"/>
+            <w:hideMark/>
+          </w:tcPr>
+          <w:p>
+            <w:pPr>
+              <w:spacing w:line="480" w:lineRule="auto"/>
+              <w:rPr>
+                <w:rFonts w:ascii="Times New Roman" w:eastAsia="Times New Roman" w:hAnsi="Times New Roman" w:cs="Times New Roman"/>
+                <w:color w:val="000000"/>
+                <w:sz w:val="24"/>
+                <w:szCs w:val="24"/>
+              </w:rPr>
+            </w:pPr>
+            <w:r>
+              <w:rPr>
+                <w:rFonts w:ascii="Times New Roman" w:eastAsia="Times New Roman" w:hAnsi="Times New Roman" w:cs="Times New Roman"/>
+                <w:color w:val="000000"/>
+                <w:sz w:val="24"/>
+                <w:szCs w:val="24"/>
+              </w:rPr>
+              <w:t>Pre-conditions</w:t>
+            </w:r>
+          </w:p>
+        </w:tc>
+        <w:tc>
+          <w:tcPr>
+            <w:tcW w:w="6617" w:type="dxa"/>
+            <w:tcBorders>
+              <w:top w:val="nil"/>
+              <w:left w:val="nil"/>
+              <w:bottom w:val="single" w:sz="4" w:space="0" w:color="auto"/>
+              <w:right w:val="single" w:sz="4" w:space="0" w:color="auto"/>
+            </w:tcBorders>
+            <w:shd w:val="clear" w:color="auto" w:fill="auto"/>
+            <w:noWrap/>
+            <w:vAlign w:val="center"/>
+            <w:hideMark/>
+          </w:tcPr>
+          <w:p>
+            <w:pPr>
+              <w:spacing w:line="480" w:lineRule="auto"/>
+              <w:rPr>
+                <w:rFonts w:ascii="Times New Roman" w:eastAsia="Times New Roman" w:hAnsi="Times New Roman" w:cs="Times New Roman"/>
+                <w:color w:val="000000"/>
+                <w:sz w:val="24"/>
+                <w:szCs w:val="24"/>
+              </w:rPr>
+            </w:pPr>
+            <w:r>
+              <w:rPr>
+                <w:rFonts w:ascii="Times New Roman" w:eastAsia="Times New Roman" w:hAnsi="Times New Roman" w:cs="Times New Roman"/>
+                <w:color w:val="000000"/>
+                <w:sz w:val="24"/>
+                <w:szCs w:val="24"/>
+              </w:rPr>
+              <w:t>There should be an existing time slot</w:t>
+            </w:r>
+            <w:r>
+              <w:rPr>
+                <w:rFonts w:ascii="Times New Roman" w:eastAsia="Times New Roman" w:hAnsi="Times New Roman" w:cs="Times New Roman"/>
+                <w:color w:val="000000"/>
+                <w:sz w:val="24"/>
+                <w:szCs w:val="24"/>
+              </w:rPr>
+              <w:t>.</w:t>
+            </w:r>
+          </w:p>
+        </w:tc>
+      </w:tr>
+      <w:tr>
+        <w:trPr>
+          <w:trHeight w:val="288"/>
+        </w:trPr>
+        <w:tc>
+          <w:tcPr>
+            <w:tcW w:w="2734" w:type="dxa"/>
+            <w:tcBorders>
+              <w:top w:val="nil"/>
+              <w:left w:val="single" w:sz="4" w:space="0" w:color="auto"/>
+              <w:bottom w:val="nil"/>
+              <w:right w:val="single" w:sz="4" w:space="0" w:color="auto"/>
+            </w:tcBorders>
+            <w:shd w:val="clear" w:color="auto" w:fill="auto"/>
+            <w:noWrap/>
+            <w:vAlign w:val="center"/>
+            <w:hideMark/>
+          </w:tcPr>
+          <w:p>
+            <w:pPr>
+              <w:spacing w:line="480" w:lineRule="auto"/>
+              <w:rPr>
+                <w:rFonts w:ascii="Times New Roman" w:eastAsia="Times New Roman" w:hAnsi="Times New Roman" w:cs="Times New Roman"/>
+                <w:color w:val="000000"/>
+                <w:sz w:val="24"/>
+                <w:szCs w:val="24"/>
+              </w:rPr>
+            </w:pPr>
+            <w:r>
+              <w:rPr>
+                <w:rFonts w:ascii="Times New Roman" w:eastAsia="Times New Roman" w:hAnsi="Times New Roman" w:cs="Times New Roman"/>
+                <w:color w:val="000000"/>
+                <w:sz w:val="24"/>
+                <w:szCs w:val="24"/>
+              </w:rPr>
+              <w:t>Course of Events</w:t>
+            </w:r>
+          </w:p>
+        </w:tc>
+        <w:tc>
+          <w:tcPr>
+            <w:tcW w:w="6617" w:type="dxa"/>
+            <w:tcBorders>
+              <w:top w:val="nil"/>
+              <w:left w:val="nil"/>
+              <w:bottom w:val="nil"/>
+              <w:right w:val="single" w:sz="4" w:space="0" w:color="auto"/>
+            </w:tcBorders>
+            <w:shd w:val="clear" w:color="auto" w:fill="auto"/>
+            <w:noWrap/>
+            <w:vAlign w:val="center"/>
+            <w:hideMark/>
+          </w:tcPr>
+          <w:p>
+            <w:pPr>
+              <w:spacing w:line="480" w:lineRule="auto"/>
+              <w:rPr>
+                <w:rFonts w:ascii="Times New Roman" w:eastAsia="Times New Roman" w:hAnsi="Times New Roman" w:cs="Times New Roman"/>
+                <w:color w:val="000000"/>
+                <w:sz w:val="24"/>
+                <w:szCs w:val="24"/>
+              </w:rPr>
+            </w:pPr>
+            <w:r>
+              <w:rPr>
+                <w:rFonts w:ascii="Times New Roman" w:eastAsia="Times New Roman" w:hAnsi="Times New Roman" w:cs="Times New Roman"/>
+                <w:color w:val="000000"/>
+                <w:sz w:val="24"/>
+                <w:szCs w:val="24"/>
+              </w:rPr>
+              <w:t>1. User views the booking slots and selects one or more slots</w:t>
+            </w:r>
+          </w:p>
+        </w:tc>
+      </w:tr>
+      <w:tr>
+        <w:trPr>
+          <w:trHeight w:val="288"/>
+        </w:trPr>
+        <w:tc>
+          <w:tcPr>
+            <w:tcW w:w="2734" w:type="dxa"/>
+            <w:tcBorders>
+              <w:top w:val="nil"/>
+              <w:left w:val="single" w:sz="4" w:space="0" w:color="auto"/>
+              <w:bottom w:val="nil"/>
+              <w:right w:val="single" w:sz="4" w:space="0" w:color="auto"/>
+            </w:tcBorders>
+            <w:shd w:val="clear" w:color="auto" w:fill="auto"/>
+            <w:noWrap/>
+            <w:vAlign w:val="center"/>
+            <w:hideMark/>
+          </w:tcPr>
+          <w:p>
+            <w:pPr>
+              <w:spacing w:line="480" w:lineRule="auto"/>
+              <w:rPr>
+                <w:rFonts w:ascii="Calibri" w:eastAsia="Times New Roman" w:hAnsi="Calibri" w:cs="Calibri"/>
+                <w:b/>
+                <w:bCs/>
+                <w:color w:val="000000"/>
+              </w:rPr>
+            </w:pPr>
+            <w:r>
+              <w:rPr>
+                <w:rFonts w:ascii="Calibri" w:eastAsia="Times New Roman" w:hAnsi="Calibri" w:cs="Calibri"/>
+                <w:b/>
+                <w:bCs/>
+                <w:color w:val="000000"/>
+              </w:rPr>
+              <w:t> </w:t>
+            </w:r>
+          </w:p>
+        </w:tc>
+        <w:tc>
+          <w:tcPr>
+            <w:tcW w:w="6617" w:type="dxa"/>
+            <w:tcBorders>
+              <w:top w:val="nil"/>
+              <w:left w:val="nil"/>
+              <w:bottom w:val="nil"/>
+              <w:right w:val="single" w:sz="4" w:space="0" w:color="auto"/>
+            </w:tcBorders>
+            <w:shd w:val="clear" w:color="auto" w:fill="auto"/>
+            <w:noWrap/>
+            <w:vAlign w:val="center"/>
+            <w:hideMark/>
+          </w:tcPr>
+          <w:p>
+            <w:pPr>
+              <w:spacing w:line="480" w:lineRule="auto"/>
+              <w:rPr>
+                <w:rFonts w:ascii="Calibri" w:eastAsia="Times New Roman" w:hAnsi="Calibri" w:cs="Calibri"/>
+                <w:color w:val="000000"/>
+              </w:rPr>
+            </w:pPr>
+            <w:r>
+              <w:rPr>
+                <w:rFonts w:ascii="Calibri" w:eastAsia="Times New Roman" w:hAnsi="Calibri" w:cs="Calibri"/>
+                <w:color w:val="000000"/>
+              </w:rPr>
+              <w:t>2. Click update time slots</w:t>
+            </w:r>
+          </w:p>
+        </w:tc>
+      </w:tr>
+      <w:tr>
+        <w:trPr>
+          <w:trHeight w:val="288"/>
+        </w:trPr>
+        <w:tc>
+          <w:tcPr>
+            <w:tcW w:w="2734" w:type="dxa"/>
+            <w:tcBorders>
+              <w:top w:val="nil"/>
+              <w:left w:val="single" w:sz="4" w:space="0" w:color="auto"/>
+              <w:bottom w:val="nil"/>
+              <w:right w:val="single" w:sz="4" w:space="0" w:color="auto"/>
+            </w:tcBorders>
+            <w:shd w:val="clear" w:color="auto" w:fill="auto"/>
+            <w:noWrap/>
+            <w:vAlign w:val="center"/>
+            <w:hideMark/>
+          </w:tcPr>
+          <w:p>
+            <w:pPr>
+              <w:spacing w:line="480" w:lineRule="auto"/>
+              <w:rPr>
+                <w:rFonts w:ascii="Calibri" w:eastAsia="Times New Roman" w:hAnsi="Calibri" w:cs="Calibri"/>
+                <w:b/>
+                <w:bCs/>
+                <w:color w:val="000000"/>
+              </w:rPr>
+            </w:pPr>
+            <w:r>
+              <w:rPr>
+                <w:rFonts w:ascii="Calibri" w:eastAsia="Times New Roman" w:hAnsi="Calibri" w:cs="Calibri"/>
+                <w:b/>
+                <w:bCs/>
+                <w:color w:val="000000"/>
+              </w:rPr>
+              <w:lastRenderedPageBreak/>
+              <w:t> </w:t>
+            </w:r>
+          </w:p>
+        </w:tc>
+        <w:tc>
+          <w:tcPr>
+            <w:tcW w:w="6617" w:type="dxa"/>
+            <w:tcBorders>
+              <w:top w:val="nil"/>
+              <w:left w:val="nil"/>
+              <w:bottom w:val="nil"/>
+              <w:right w:val="single" w:sz="4" w:space="0" w:color="auto"/>
+            </w:tcBorders>
+            <w:shd w:val="clear" w:color="auto" w:fill="auto"/>
+            <w:noWrap/>
+            <w:vAlign w:val="center"/>
+            <w:hideMark/>
+          </w:tcPr>
+          <w:p>
+            <w:pPr>
+              <w:spacing w:line="480" w:lineRule="auto"/>
+              <w:rPr>
+                <w:rFonts w:ascii="Calibri" w:eastAsia="Times New Roman" w:hAnsi="Calibri" w:cs="Calibri"/>
+                <w:color w:val="000000"/>
+              </w:rPr>
+            </w:pPr>
+            <w:r>
+              <w:rPr>
+                <w:rFonts w:ascii="Calibri" w:eastAsia="Times New Roman" w:hAnsi="Calibri" w:cs="Calibri"/>
+                <w:color w:val="000000"/>
+              </w:rPr>
+              <w:t>3. A pop-up appears to confirm the process</w:t>
+            </w:r>
+          </w:p>
+        </w:tc>
+      </w:tr>
+      <w:tr>
+        <w:trPr>
+          <w:trHeight w:val="288"/>
+        </w:trPr>
+        <w:tc>
+          <w:tcPr>
+            <w:tcW w:w="2734" w:type="dxa"/>
+            <w:tcBorders>
+              <w:top w:val="nil"/>
+              <w:left w:val="single" w:sz="4" w:space="0" w:color="auto"/>
+              <w:bottom w:val="single" w:sz="4" w:space="0" w:color="auto"/>
+              <w:right w:val="single" w:sz="4" w:space="0" w:color="auto"/>
+            </w:tcBorders>
+            <w:shd w:val="clear" w:color="auto" w:fill="auto"/>
+            <w:noWrap/>
+            <w:vAlign w:val="center"/>
+            <w:hideMark/>
+          </w:tcPr>
+          <w:p>
+            <w:pPr>
+              <w:spacing w:line="480" w:lineRule="auto"/>
+              <w:rPr>
+                <w:rFonts w:ascii="Calibri" w:eastAsia="Times New Roman" w:hAnsi="Calibri" w:cs="Calibri"/>
+                <w:b/>
+                <w:bCs/>
+                <w:color w:val="000000"/>
+              </w:rPr>
+            </w:pPr>
+            <w:r>
+              <w:rPr>
+                <w:rFonts w:ascii="Calibri" w:eastAsia="Times New Roman" w:hAnsi="Calibri" w:cs="Calibri"/>
+                <w:b/>
+                <w:bCs/>
+                <w:color w:val="000000"/>
+              </w:rPr>
+              <w:t> </w:t>
+            </w:r>
+          </w:p>
+        </w:tc>
+        <w:tc>
+          <w:tcPr>
+            <w:tcW w:w="6617" w:type="dxa"/>
+            <w:tcBorders>
+              <w:top w:val="nil"/>
+              <w:left w:val="nil"/>
+              <w:bottom w:val="single" w:sz="4" w:space="0" w:color="auto"/>
+              <w:right w:val="single" w:sz="4" w:space="0" w:color="auto"/>
+            </w:tcBorders>
+            <w:shd w:val="clear" w:color="auto" w:fill="auto"/>
+            <w:noWrap/>
+            <w:vAlign w:val="center"/>
+            <w:hideMark/>
+          </w:tcPr>
+          <w:p>
+            <w:pPr>
+              <w:spacing w:line="480" w:lineRule="auto"/>
+              <w:rPr>
+                <w:rFonts w:ascii="Calibri" w:eastAsia="Times New Roman" w:hAnsi="Calibri" w:cs="Calibri"/>
+                <w:color w:val="000000"/>
+              </w:rPr>
+            </w:pPr>
+            <w:r>
+              <w:rPr>
+                <w:rFonts w:ascii="Calibri" w:eastAsia="Times New Roman" w:hAnsi="Calibri" w:cs="Calibri"/>
+                <w:color w:val="000000"/>
+              </w:rPr>
+              <w:t>4. If yes, end the session</w:t>
+            </w:r>
+          </w:p>
+        </w:tc>
+      </w:tr>
+      <w:tr>
+        <w:trPr>
+          <w:trHeight w:val="576"/>
+        </w:trPr>
+        <w:tc>
+          <w:tcPr>
+            <w:tcW w:w="2734" w:type="dxa"/>
+            <w:tcBorders>
+              <w:top w:val="nil"/>
+              <w:left w:val="single" w:sz="4" w:space="0" w:color="auto"/>
+              <w:bottom w:val="nil"/>
+              <w:right w:val="single" w:sz="4" w:space="0" w:color="auto"/>
+            </w:tcBorders>
+            <w:shd w:val="clear" w:color="auto" w:fill="auto"/>
+            <w:noWrap/>
+            <w:vAlign w:val="center"/>
+            <w:hideMark/>
+          </w:tcPr>
+          <w:p>
+            <w:pPr>
+              <w:spacing w:line="480" w:lineRule="auto"/>
+              <w:rPr>
+                <w:rFonts w:ascii="Times New Roman" w:eastAsia="Times New Roman" w:hAnsi="Times New Roman" w:cs="Times New Roman"/>
+                <w:color w:val="000000"/>
+                <w:sz w:val="24"/>
+                <w:szCs w:val="24"/>
+              </w:rPr>
+            </w:pPr>
+            <w:r>
+              <w:rPr>
+                <w:rFonts w:ascii="Times New Roman" w:eastAsia="Times New Roman" w:hAnsi="Times New Roman" w:cs="Times New Roman"/>
+                <w:color w:val="000000"/>
+                <w:sz w:val="24"/>
+                <w:szCs w:val="24"/>
+              </w:rPr>
+              <w:t>Exceptions</w:t>
+            </w:r>
+          </w:p>
+        </w:tc>
+        <w:tc>
+          <w:tcPr>
+            <w:tcW w:w="6617" w:type="dxa"/>
+            <w:tcBorders>
+              <w:top w:val="nil"/>
+              <w:left w:val="nil"/>
+              <w:bottom w:val="single" w:sz="4" w:space="0" w:color="auto"/>
+              <w:right w:val="single" w:sz="4" w:space="0" w:color="auto"/>
+            </w:tcBorders>
+            <w:shd w:val="clear" w:color="auto" w:fill="auto"/>
+            <w:vAlign w:val="center"/>
+            <w:hideMark/>
+          </w:tcPr>
+          <w:p>
+            <w:pPr>
+              <w:spacing w:line="480" w:lineRule="auto"/>
+              <w:rPr>
+                <w:rFonts w:ascii="Times New Roman" w:eastAsia="Times New Roman" w:hAnsi="Times New Roman" w:cs="Times New Roman"/>
+                <w:color w:val="000000"/>
+                <w:sz w:val="24"/>
+                <w:szCs w:val="24"/>
+              </w:rPr>
+            </w:pPr>
+            <w:r>
+              <w:rPr>
+                <w:rFonts w:ascii="Times New Roman" w:eastAsia="Times New Roman" w:hAnsi="Times New Roman" w:cs="Times New Roman"/>
+                <w:color w:val="000000"/>
+                <w:sz w:val="24"/>
+                <w:szCs w:val="24"/>
+              </w:rPr>
+              <w:t>If there is a booking available on any selected time slot, trigger 'Emergency Booking Cancellation' process</w:t>
+            </w:r>
+          </w:p>
+        </w:tc>
+      </w:tr>
+      <w:tr>
+        <w:trPr>
+          <w:trHeight w:val="288"/>
+        </w:trPr>
+        <w:tc>
+          <w:tcPr>
+            <w:tcW w:w="2734" w:type="dxa"/>
+            <w:tcBorders>
+              <w:top w:val="single" w:sz="4" w:space="0" w:color="auto"/>
+              <w:left w:val="single" w:sz="4" w:space="0" w:color="auto"/>
+              <w:bottom w:val="single" w:sz="4" w:space="0" w:color="auto"/>
+              <w:right w:val="single" w:sz="4" w:space="0" w:color="auto"/>
+            </w:tcBorders>
+            <w:shd w:val="clear" w:color="auto" w:fill="auto"/>
+            <w:noWrap/>
+            <w:vAlign w:val="center"/>
+            <w:hideMark/>
+          </w:tcPr>
+          <w:p>
+            <w:pPr>
+              <w:spacing w:line="480" w:lineRule="auto"/>
+              <w:rPr>
+                <w:rFonts w:ascii="Times New Roman" w:eastAsia="Times New Roman" w:hAnsi="Times New Roman" w:cs="Times New Roman"/>
+                <w:color w:val="000000"/>
+                <w:sz w:val="24"/>
+                <w:szCs w:val="24"/>
+              </w:rPr>
+            </w:pPr>
+            <w:r>
+              <w:rPr>
+                <w:rFonts w:ascii="Times New Roman" w:eastAsia="Times New Roman" w:hAnsi="Times New Roman" w:cs="Times New Roman"/>
+                <w:color w:val="000000"/>
+                <w:sz w:val="24"/>
+                <w:szCs w:val="24"/>
+              </w:rPr>
+              <w:t>Post-conditions</w:t>
+            </w:r>
+          </w:p>
+        </w:tc>
+        <w:tc>
+          <w:tcPr>
+            <w:tcW w:w="6617" w:type="dxa"/>
+            <w:tcBorders>
+              <w:top w:val="nil"/>
+              <w:left w:val="nil"/>
+              <w:bottom w:val="single" w:sz="4" w:space="0" w:color="auto"/>
+              <w:right w:val="single" w:sz="4" w:space="0" w:color="auto"/>
+            </w:tcBorders>
+            <w:shd w:val="clear" w:color="auto" w:fill="auto"/>
+            <w:noWrap/>
+            <w:vAlign w:val="center"/>
+            <w:hideMark/>
+          </w:tcPr>
+          <w:p>
+            <w:pPr>
+              <w:spacing w:line="480" w:lineRule="auto"/>
+              <w:rPr>
+                <w:rFonts w:ascii="Times New Roman" w:eastAsia="Times New Roman" w:hAnsi="Times New Roman" w:cs="Times New Roman"/>
+                <w:color w:val="000000"/>
+                <w:sz w:val="24"/>
+                <w:szCs w:val="24"/>
+              </w:rPr>
+            </w:pPr>
+            <w:r>
+              <w:rPr>
+                <w:rFonts w:ascii="Times New Roman" w:eastAsia="Times New Roman" w:hAnsi="Times New Roman" w:cs="Times New Roman"/>
+                <w:color w:val="000000"/>
+                <w:sz w:val="24"/>
+                <w:szCs w:val="24"/>
+              </w:rPr>
+              <w:t>The selected time slots will be displayed as unavailable in the</w:t>
+            </w:r>
+            <w:r>
+              <w:rPr>
+                <w:rFonts w:ascii="Times New Roman" w:eastAsia="Times New Roman" w:hAnsi="Times New Roman" w:cs="Times New Roman"/>
+                <w:color w:val="000000"/>
+                <w:sz w:val="24"/>
+                <w:szCs w:val="24"/>
+              </w:rPr>
+              <w:t xml:space="preserve"> </w:t>
+            </w:r>
+            <w:r>
+              <w:rPr>
+                <w:rFonts w:ascii="Times New Roman" w:eastAsia="Times New Roman" w:hAnsi="Times New Roman" w:cs="Times New Roman"/>
+                <w:color w:val="000000"/>
+                <w:sz w:val="24"/>
+                <w:szCs w:val="24"/>
+              </w:rPr>
+              <w:t>system</w:t>
+            </w:r>
+            <w:r>
+              <w:rPr>
+                <w:rFonts w:ascii="Times New Roman" w:eastAsia="Times New Roman" w:hAnsi="Times New Roman" w:cs="Times New Roman"/>
+                <w:color w:val="000000"/>
+                <w:sz w:val="24"/>
+                <w:szCs w:val="24"/>
+              </w:rPr>
+              <w:t>.</w:t>
+            </w:r>
+          </w:p>
+        </w:tc>
+      </w:tr>
+    </w:tbl>
+    <w:p>
+      <w:pPr>
+        <w:pBdr>
+          <w:top w:val="nil"/>
+          <w:left w:val="nil"/>
+          <w:bottom w:val="nil"/>
+          <w:right w:val="nil"/>
+          <w:between w:val="nil"/>
+        </w:pBdr>
+        <w:spacing w:after="120"/>
+        <w:rPr>
+          <w:rFonts w:ascii="Times New Roman" w:eastAsia="Times New Roman" w:hAnsi="Times New Roman" w:cs="Times New Roman"/>
+          <w:color w:val="000000"/>
+          <w:sz w:val="24"/>
+          <w:szCs w:val="24"/>
+        </w:rPr>
+      </w:pPr>
+    </w:p>
+    <w:p>
+      <w:pPr>
         <w:pStyle w:val="Text"/>
       </w:pPr>
     </w:p>
@@ -7644,7 +9723,7 @@
               <w:pStyle w:val="Text"/>
             </w:pPr>
             <w:r>
-              <w:t>19</w:t>
+              <w:t>21</w:t>
             </w:r>
           </w:p>
         </w:tc>
@@ -7778,7 +9857,6 @@
               <w:pStyle w:val="Text"/>
             </w:pPr>
             <w:r>
-              <w:lastRenderedPageBreak/>
               <w:t>A sports arena should have negative reviews.</w:t>
             </w:r>
           </w:p>
@@ -7801,7 +9879,6 @@
               <w:pStyle w:val="Text"/>
             </w:pPr>
             <w:r>
-              <w:lastRenderedPageBreak/>
               <w:t>Course of Events</w:t>
             </w:r>
           </w:p>
@@ -8054,7 +10131,10 @@
               <w:pStyle w:val="Text"/>
             </w:pPr>
             <w:r>
-              <w:t>20</w:t>
+              <w:t>2</w:t>
+            </w:r>
+            <w:r>
+              <w:t>2</w:t>
             </w:r>
           </w:p>
         </w:tc>
@@ -8478,7 +10558,10 @@
               <w:pStyle w:val="Text"/>
             </w:pPr>
             <w:r>
-              <w:t>21</w:t>
+              <w:t>2</w:t>
+            </w:r>
+            <w:r>
+              <w:t>3</w:t>
             </w:r>
           </w:p>
         </w:tc>
@@ -8626,6 +10709,7 @@
               <w:pStyle w:val="Text"/>
             </w:pPr>
             <w:r>
+              <w:lastRenderedPageBreak/>
               <w:t>Course of Events</w:t>
             </w:r>
           </w:p>
@@ -8862,7 +10946,10 @@
               <w:pStyle w:val="Text"/>
             </w:pPr>
             <w:r>
-              <w:t>22</w:t>
+              <w:t>2</w:t>
+            </w:r>
+            <w:r>
+              <w:t>4</w:t>
             </w:r>
           </w:p>
         </w:tc>
@@ -9046,7 +11133,6 @@
               <w:pStyle w:val="Text"/>
             </w:pPr>
             <w:r>
-              <w:lastRenderedPageBreak/>
               <w:t xml:space="preserve">3. End the session </w:t>
             </w:r>
           </w:p>
@@ -9069,7 +11155,6 @@
               <w:pStyle w:val="Text"/>
             </w:pPr>
             <w:r>
-              <w:lastRenderedPageBreak/>
               <w:t>Exceptions</w:t>
             </w:r>
           </w:p>
@@ -9148,6 +11233,759 @@
         <w:pStyle w:val="Text"/>
       </w:pPr>
     </w:p>
+    <w:tbl>
+      <w:tblPr>
+        <w:tblW w:w="9360" w:type="dxa"/>
+        <w:tblBorders>
+          <w:top w:val="single" w:sz="8" w:space="0" w:color="000000"/>
+          <w:left w:val="single" w:sz="8" w:space="0" w:color="000000"/>
+          <w:bottom w:val="single" w:sz="8" w:space="0" w:color="000000"/>
+          <w:right w:val="single" w:sz="8" w:space="0" w:color="000000"/>
+          <w:insideH w:val="single" w:sz="8" w:space="0" w:color="000000"/>
+          <w:insideV w:val="single" w:sz="8" w:space="0" w:color="000000"/>
+        </w:tblBorders>
+        <w:tblLayout w:type="fixed"/>
+        <w:tblLook w:val="0600" w:firstRow="0" w:lastRow="0" w:firstColumn="0" w:lastColumn="0" w:noHBand="1" w:noVBand="1"/>
+      </w:tblPr>
+      <w:tblGrid>
+        <w:gridCol w:w="2684"/>
+        <w:gridCol w:w="6676"/>
+      </w:tblGrid>
+      <w:tr>
+        <w:tc>
+          <w:tcPr>
+            <w:tcW w:w="2684" w:type="dxa"/>
+            <w:shd w:val="clear" w:color="auto" w:fill="auto"/>
+            <w:tcMar>
+              <w:top w:w="100" w:type="dxa"/>
+              <w:left w:w="100" w:type="dxa"/>
+              <w:bottom w:w="100" w:type="dxa"/>
+              <w:right w:w="100" w:type="dxa"/>
+            </w:tcMar>
+          </w:tcPr>
+          <w:p>
+            <w:pPr>
+              <w:pBdr>
+                <w:top w:val="nil"/>
+                <w:left w:val="nil"/>
+                <w:bottom w:val="nil"/>
+                <w:right w:val="nil"/>
+                <w:between w:val="nil"/>
+              </w:pBdr>
+              <w:spacing w:after="120"/>
+              <w:rPr>
+                <w:rFonts w:ascii="Times New Roman" w:eastAsia="Times New Roman" w:hAnsi="Times New Roman" w:cs="Times New Roman"/>
+                <w:color w:val="000000"/>
+                <w:sz w:val="24"/>
+                <w:szCs w:val="24"/>
+              </w:rPr>
+            </w:pPr>
+            <w:r>
+              <w:rPr>
+                <w:rFonts w:ascii="Times New Roman" w:eastAsia="Times New Roman" w:hAnsi="Times New Roman" w:cs="Times New Roman"/>
+                <w:color w:val="000000"/>
+                <w:sz w:val="24"/>
+                <w:szCs w:val="24"/>
+              </w:rPr>
+              <w:t>Use-Case Name</w:t>
+            </w:r>
+          </w:p>
+        </w:tc>
+        <w:tc>
+          <w:tcPr>
+            <w:tcW w:w="6676" w:type="dxa"/>
+            <w:shd w:val="clear" w:color="auto" w:fill="auto"/>
+            <w:tcMar>
+              <w:top w:w="100" w:type="dxa"/>
+              <w:left w:w="100" w:type="dxa"/>
+              <w:bottom w:w="100" w:type="dxa"/>
+              <w:right w:w="100" w:type="dxa"/>
+            </w:tcMar>
+          </w:tcPr>
+          <w:p>
+            <w:pPr>
+              <w:pBdr>
+                <w:top w:val="nil"/>
+                <w:left w:val="nil"/>
+                <w:bottom w:val="nil"/>
+                <w:right w:val="nil"/>
+                <w:between w:val="nil"/>
+              </w:pBdr>
+              <w:spacing w:after="120"/>
+              <w:rPr>
+                <w:rFonts w:ascii="Times New Roman" w:eastAsia="Times New Roman" w:hAnsi="Times New Roman" w:cs="Times New Roman"/>
+                <w:color w:val="000000"/>
+                <w:sz w:val="24"/>
+                <w:szCs w:val="24"/>
+              </w:rPr>
+            </w:pPr>
+            <w:r>
+              <w:rPr>
+                <w:rFonts w:ascii="Times New Roman" w:eastAsia="Times New Roman" w:hAnsi="Times New Roman" w:cs="Times New Roman"/>
+                <w:color w:val="000000"/>
+                <w:sz w:val="24"/>
+                <w:szCs w:val="24"/>
+              </w:rPr>
+              <w:t xml:space="preserve">Generate System </w:t>
+            </w:r>
+            <w:r>
+              <w:rPr>
+                <w:rFonts w:ascii="Times New Roman" w:eastAsia="Times New Roman" w:hAnsi="Times New Roman" w:cs="Times New Roman"/>
+                <w:color w:val="000000"/>
+                <w:sz w:val="24"/>
+                <w:szCs w:val="24"/>
+              </w:rPr>
+              <w:t>Reports</w:t>
+            </w:r>
+          </w:p>
+        </w:tc>
+      </w:tr>
+      <w:tr>
+        <w:tc>
+          <w:tcPr>
+            <w:tcW w:w="2684" w:type="dxa"/>
+            <w:shd w:val="clear" w:color="auto" w:fill="auto"/>
+            <w:tcMar>
+              <w:top w:w="100" w:type="dxa"/>
+              <w:left w:w="100" w:type="dxa"/>
+              <w:bottom w:w="100" w:type="dxa"/>
+              <w:right w:w="100" w:type="dxa"/>
+            </w:tcMar>
+          </w:tcPr>
+          <w:p>
+            <w:pPr>
+              <w:pBdr>
+                <w:top w:val="nil"/>
+                <w:left w:val="nil"/>
+                <w:bottom w:val="nil"/>
+                <w:right w:val="nil"/>
+                <w:between w:val="nil"/>
+              </w:pBdr>
+              <w:spacing w:after="120"/>
+              <w:rPr>
+                <w:rFonts w:ascii="Times New Roman" w:eastAsia="Times New Roman" w:hAnsi="Times New Roman" w:cs="Times New Roman"/>
+                <w:color w:val="000000"/>
+                <w:sz w:val="24"/>
+                <w:szCs w:val="24"/>
+              </w:rPr>
+            </w:pPr>
+            <w:r>
+              <w:rPr>
+                <w:rFonts w:ascii="Times New Roman" w:eastAsia="Times New Roman" w:hAnsi="Times New Roman" w:cs="Times New Roman"/>
+                <w:color w:val="000000"/>
+                <w:sz w:val="24"/>
+                <w:szCs w:val="24"/>
+              </w:rPr>
+              <w:t>Use-Case ID</w:t>
+            </w:r>
+          </w:p>
+        </w:tc>
+        <w:tc>
+          <w:tcPr>
+            <w:tcW w:w="6676" w:type="dxa"/>
+            <w:shd w:val="clear" w:color="auto" w:fill="auto"/>
+            <w:tcMar>
+              <w:top w:w="100" w:type="dxa"/>
+              <w:left w:w="100" w:type="dxa"/>
+              <w:bottom w:w="100" w:type="dxa"/>
+              <w:right w:w="100" w:type="dxa"/>
+            </w:tcMar>
+          </w:tcPr>
+          <w:p>
+            <w:pPr>
+              <w:pBdr>
+                <w:top w:val="nil"/>
+                <w:left w:val="nil"/>
+                <w:bottom w:val="nil"/>
+                <w:right w:val="nil"/>
+                <w:between w:val="nil"/>
+              </w:pBdr>
+              <w:spacing w:after="120"/>
+              <w:rPr>
+                <w:rFonts w:ascii="Times New Roman" w:eastAsia="Times New Roman" w:hAnsi="Times New Roman" w:cs="Times New Roman"/>
+                <w:color w:val="000000"/>
+                <w:sz w:val="24"/>
+                <w:szCs w:val="24"/>
+              </w:rPr>
+            </w:pPr>
+            <w:r>
+              <w:rPr>
+                <w:rFonts w:ascii="Times New Roman" w:eastAsia="Times New Roman" w:hAnsi="Times New Roman" w:cs="Times New Roman"/>
+                <w:color w:val="000000"/>
+                <w:sz w:val="24"/>
+                <w:szCs w:val="24"/>
+              </w:rPr>
+              <w:t>2</w:t>
+            </w:r>
+            <w:r>
+              <w:rPr>
+                <w:rFonts w:ascii="Times New Roman" w:eastAsia="Times New Roman" w:hAnsi="Times New Roman" w:cs="Times New Roman"/>
+                <w:color w:val="000000"/>
+                <w:sz w:val="24"/>
+                <w:szCs w:val="24"/>
+              </w:rPr>
+              <w:t>5</w:t>
+            </w:r>
+          </w:p>
+        </w:tc>
+      </w:tr>
+      <w:tr>
+        <w:tc>
+          <w:tcPr>
+            <w:tcW w:w="2684" w:type="dxa"/>
+            <w:shd w:val="clear" w:color="auto" w:fill="auto"/>
+            <w:tcMar>
+              <w:top w:w="100" w:type="dxa"/>
+              <w:left w:w="100" w:type="dxa"/>
+              <w:bottom w:w="100" w:type="dxa"/>
+              <w:right w:w="100" w:type="dxa"/>
+            </w:tcMar>
+          </w:tcPr>
+          <w:p>
+            <w:pPr>
+              <w:pBdr>
+                <w:top w:val="nil"/>
+                <w:left w:val="nil"/>
+                <w:bottom w:val="nil"/>
+                <w:right w:val="nil"/>
+                <w:between w:val="nil"/>
+              </w:pBdr>
+              <w:spacing w:after="120"/>
+              <w:rPr>
+                <w:rFonts w:ascii="Times New Roman" w:eastAsia="Times New Roman" w:hAnsi="Times New Roman" w:cs="Times New Roman"/>
+                <w:color w:val="000000"/>
+                <w:sz w:val="24"/>
+                <w:szCs w:val="24"/>
+              </w:rPr>
+            </w:pPr>
+            <w:r>
+              <w:rPr>
+                <w:rFonts w:ascii="Times New Roman" w:eastAsia="Times New Roman" w:hAnsi="Times New Roman" w:cs="Times New Roman"/>
+                <w:color w:val="000000"/>
+                <w:sz w:val="24"/>
+                <w:szCs w:val="24"/>
+              </w:rPr>
+              <w:t>Summary</w:t>
+            </w:r>
+          </w:p>
+        </w:tc>
+        <w:tc>
+          <w:tcPr>
+            <w:tcW w:w="6676" w:type="dxa"/>
+            <w:shd w:val="clear" w:color="auto" w:fill="auto"/>
+            <w:tcMar>
+              <w:top w:w="100" w:type="dxa"/>
+              <w:left w:w="100" w:type="dxa"/>
+              <w:bottom w:w="100" w:type="dxa"/>
+              <w:right w:w="100" w:type="dxa"/>
+            </w:tcMar>
+          </w:tcPr>
+          <w:p>
+            <w:pPr>
+              <w:pBdr>
+                <w:top w:val="nil"/>
+                <w:left w:val="nil"/>
+                <w:bottom w:val="nil"/>
+                <w:right w:val="nil"/>
+                <w:between w:val="nil"/>
+              </w:pBdr>
+              <w:spacing w:after="120"/>
+              <w:rPr>
+                <w:rFonts w:ascii="Times New Roman" w:eastAsia="Times New Roman" w:hAnsi="Times New Roman" w:cs="Times New Roman"/>
+                <w:color w:val="000000"/>
+                <w:sz w:val="24"/>
+                <w:szCs w:val="24"/>
+              </w:rPr>
+            </w:pPr>
+            <w:r>
+              <w:rPr>
+                <w:rFonts w:ascii="Times New Roman" w:eastAsia="Times New Roman" w:hAnsi="Times New Roman" w:cs="Times New Roman"/>
+                <w:color w:val="000000"/>
+                <w:sz w:val="24"/>
+                <w:szCs w:val="24"/>
+              </w:rPr>
+              <w:t>User can generate system related reports.</w:t>
+            </w:r>
+          </w:p>
+        </w:tc>
+      </w:tr>
+      <w:tr>
+        <w:tc>
+          <w:tcPr>
+            <w:tcW w:w="2684" w:type="dxa"/>
+            <w:shd w:val="clear" w:color="auto" w:fill="auto"/>
+            <w:tcMar>
+              <w:top w:w="100" w:type="dxa"/>
+              <w:left w:w="100" w:type="dxa"/>
+              <w:bottom w:w="100" w:type="dxa"/>
+              <w:right w:w="100" w:type="dxa"/>
+            </w:tcMar>
+          </w:tcPr>
+          <w:p>
+            <w:pPr>
+              <w:pBdr>
+                <w:top w:val="nil"/>
+                <w:left w:val="nil"/>
+                <w:bottom w:val="nil"/>
+                <w:right w:val="nil"/>
+                <w:between w:val="nil"/>
+              </w:pBdr>
+              <w:spacing w:after="120"/>
+              <w:rPr>
+                <w:rFonts w:ascii="Times New Roman" w:eastAsia="Times New Roman" w:hAnsi="Times New Roman" w:cs="Times New Roman"/>
+                <w:color w:val="000000"/>
+                <w:sz w:val="24"/>
+                <w:szCs w:val="24"/>
+              </w:rPr>
+            </w:pPr>
+            <w:r>
+              <w:rPr>
+                <w:rFonts w:ascii="Times New Roman" w:eastAsia="Times New Roman" w:hAnsi="Times New Roman" w:cs="Times New Roman"/>
+                <w:color w:val="000000"/>
+                <w:sz w:val="24"/>
+                <w:szCs w:val="24"/>
+              </w:rPr>
+              <w:lastRenderedPageBreak/>
+              <w:t>Actors</w:t>
+            </w:r>
+          </w:p>
+        </w:tc>
+        <w:tc>
+          <w:tcPr>
+            <w:tcW w:w="6676" w:type="dxa"/>
+            <w:shd w:val="clear" w:color="auto" w:fill="auto"/>
+            <w:tcMar>
+              <w:top w:w="100" w:type="dxa"/>
+              <w:left w:w="100" w:type="dxa"/>
+              <w:bottom w:w="100" w:type="dxa"/>
+              <w:right w:w="100" w:type="dxa"/>
+            </w:tcMar>
+          </w:tcPr>
+          <w:p>
+            <w:pPr>
+              <w:pBdr>
+                <w:top w:val="nil"/>
+                <w:left w:val="nil"/>
+                <w:bottom w:val="nil"/>
+                <w:right w:val="nil"/>
+                <w:between w:val="nil"/>
+              </w:pBdr>
+              <w:spacing w:after="120"/>
+              <w:rPr>
+                <w:rFonts w:ascii="Times New Roman" w:eastAsia="Times New Roman" w:hAnsi="Times New Roman" w:cs="Times New Roman"/>
+                <w:color w:val="000000"/>
+                <w:sz w:val="24"/>
+                <w:szCs w:val="24"/>
+              </w:rPr>
+            </w:pPr>
+            <w:r>
+              <w:rPr>
+                <w:rFonts w:ascii="Times New Roman" w:eastAsia="Times New Roman" w:hAnsi="Times New Roman" w:cs="Times New Roman"/>
+                <w:color w:val="000000"/>
+                <w:sz w:val="24"/>
+                <w:szCs w:val="24"/>
+              </w:rPr>
+              <w:t>Admin</w:t>
+            </w:r>
+          </w:p>
+        </w:tc>
+      </w:tr>
+      <w:tr>
+        <w:tc>
+          <w:tcPr>
+            <w:tcW w:w="2684" w:type="dxa"/>
+            <w:shd w:val="clear" w:color="auto" w:fill="auto"/>
+            <w:tcMar>
+              <w:top w:w="100" w:type="dxa"/>
+              <w:left w:w="100" w:type="dxa"/>
+              <w:bottom w:w="100" w:type="dxa"/>
+              <w:right w:w="100" w:type="dxa"/>
+            </w:tcMar>
+          </w:tcPr>
+          <w:p>
+            <w:pPr>
+              <w:pBdr>
+                <w:top w:val="nil"/>
+                <w:left w:val="nil"/>
+                <w:bottom w:val="nil"/>
+                <w:right w:val="nil"/>
+                <w:between w:val="nil"/>
+              </w:pBdr>
+              <w:spacing w:after="120"/>
+              <w:rPr>
+                <w:rFonts w:ascii="Times New Roman" w:eastAsia="Times New Roman" w:hAnsi="Times New Roman" w:cs="Times New Roman"/>
+                <w:color w:val="000000"/>
+                <w:sz w:val="24"/>
+                <w:szCs w:val="24"/>
+              </w:rPr>
+            </w:pPr>
+            <w:r>
+              <w:rPr>
+                <w:rFonts w:ascii="Times New Roman" w:eastAsia="Times New Roman" w:hAnsi="Times New Roman" w:cs="Times New Roman"/>
+                <w:color w:val="000000"/>
+                <w:sz w:val="24"/>
+                <w:szCs w:val="24"/>
+              </w:rPr>
+              <w:t>Pre-conditions</w:t>
+            </w:r>
+          </w:p>
+        </w:tc>
+        <w:tc>
+          <w:tcPr>
+            <w:tcW w:w="6676" w:type="dxa"/>
+            <w:shd w:val="clear" w:color="auto" w:fill="auto"/>
+            <w:tcMar>
+              <w:top w:w="100" w:type="dxa"/>
+              <w:left w:w="100" w:type="dxa"/>
+              <w:bottom w:w="100" w:type="dxa"/>
+              <w:right w:w="100" w:type="dxa"/>
+            </w:tcMar>
+          </w:tcPr>
+          <w:p>
+            <w:pPr>
+              <w:pBdr>
+                <w:top w:val="nil"/>
+                <w:left w:val="nil"/>
+                <w:bottom w:val="nil"/>
+                <w:right w:val="nil"/>
+                <w:between w:val="nil"/>
+              </w:pBdr>
+              <w:spacing w:after="120"/>
+              <w:rPr>
+                <w:rFonts w:ascii="Times New Roman" w:eastAsia="Times New Roman" w:hAnsi="Times New Roman" w:cs="Times New Roman"/>
+                <w:color w:val="000000"/>
+                <w:sz w:val="24"/>
+                <w:szCs w:val="24"/>
+              </w:rPr>
+            </w:pPr>
+            <w:r>
+              <w:rPr>
+                <w:rFonts w:ascii="Times New Roman" w:eastAsia="Times New Roman" w:hAnsi="Times New Roman" w:cs="Times New Roman"/>
+                <w:color w:val="000000"/>
+                <w:sz w:val="24"/>
+                <w:szCs w:val="24"/>
+              </w:rPr>
+              <w:t>User must be currently logged into the system.</w:t>
+            </w:r>
+          </w:p>
+        </w:tc>
+      </w:tr>
+      <w:tr>
+        <w:tc>
+          <w:tcPr>
+            <w:tcW w:w="2684" w:type="dxa"/>
+            <w:shd w:val="clear" w:color="auto" w:fill="auto"/>
+            <w:tcMar>
+              <w:top w:w="100" w:type="dxa"/>
+              <w:left w:w="100" w:type="dxa"/>
+              <w:bottom w:w="100" w:type="dxa"/>
+              <w:right w:w="100" w:type="dxa"/>
+            </w:tcMar>
+          </w:tcPr>
+          <w:p>
+            <w:pPr>
+              <w:pBdr>
+                <w:top w:val="nil"/>
+                <w:left w:val="nil"/>
+                <w:bottom w:val="nil"/>
+                <w:right w:val="nil"/>
+                <w:between w:val="nil"/>
+              </w:pBdr>
+              <w:spacing w:after="120"/>
+              <w:rPr>
+                <w:rFonts w:ascii="Times New Roman" w:eastAsia="Times New Roman" w:hAnsi="Times New Roman" w:cs="Times New Roman"/>
+                <w:color w:val="000000"/>
+                <w:sz w:val="24"/>
+                <w:szCs w:val="24"/>
+              </w:rPr>
+            </w:pPr>
+            <w:r>
+              <w:rPr>
+                <w:rFonts w:ascii="Times New Roman" w:eastAsia="Times New Roman" w:hAnsi="Times New Roman" w:cs="Times New Roman"/>
+                <w:color w:val="000000"/>
+                <w:sz w:val="24"/>
+                <w:szCs w:val="24"/>
+              </w:rPr>
+              <w:t>Course of Events</w:t>
+            </w:r>
+          </w:p>
+        </w:tc>
+        <w:tc>
+          <w:tcPr>
+            <w:tcW w:w="6676" w:type="dxa"/>
+            <w:shd w:val="clear" w:color="auto" w:fill="auto"/>
+            <w:tcMar>
+              <w:top w:w="100" w:type="dxa"/>
+              <w:left w:w="100" w:type="dxa"/>
+              <w:bottom w:w="100" w:type="dxa"/>
+              <w:right w:w="100" w:type="dxa"/>
+            </w:tcMar>
+          </w:tcPr>
+          <w:p>
+            <w:pPr>
+              <w:pBdr>
+                <w:top w:val="nil"/>
+                <w:left w:val="nil"/>
+                <w:bottom w:val="nil"/>
+                <w:right w:val="nil"/>
+                <w:between w:val="nil"/>
+              </w:pBdr>
+              <w:spacing w:after="120"/>
+              <w:rPr>
+                <w:rFonts w:ascii="Times New Roman" w:eastAsia="Times New Roman" w:hAnsi="Times New Roman" w:cs="Times New Roman"/>
+                <w:color w:val="000000"/>
+                <w:sz w:val="24"/>
+                <w:szCs w:val="24"/>
+              </w:rPr>
+            </w:pPr>
+            <w:r>
+              <w:rPr>
+                <w:rFonts w:ascii="Times New Roman" w:eastAsia="Times New Roman" w:hAnsi="Times New Roman" w:cs="Times New Roman"/>
+                <w:color w:val="000000"/>
+                <w:sz w:val="24"/>
+                <w:szCs w:val="24"/>
+              </w:rPr>
+              <w:t xml:space="preserve">1. User </w:t>
+            </w:r>
+            <w:r>
+              <w:rPr>
+                <w:rFonts w:ascii="Times New Roman" w:eastAsia="Times New Roman" w:hAnsi="Times New Roman" w:cs="Times New Roman"/>
+                <w:sz w:val="24"/>
+                <w:szCs w:val="24"/>
+              </w:rPr>
+              <w:t>goes to his/her profile</w:t>
+            </w:r>
+          </w:p>
+          <w:p>
+            <w:pPr>
+              <w:pBdr>
+                <w:top w:val="nil"/>
+                <w:left w:val="nil"/>
+                <w:bottom w:val="nil"/>
+                <w:right w:val="nil"/>
+                <w:between w:val="nil"/>
+              </w:pBdr>
+              <w:spacing w:after="120"/>
+              <w:rPr>
+                <w:rFonts w:ascii="Times New Roman" w:eastAsia="Times New Roman" w:hAnsi="Times New Roman" w:cs="Times New Roman"/>
+                <w:color w:val="000000"/>
+                <w:sz w:val="24"/>
+                <w:szCs w:val="24"/>
+              </w:rPr>
+            </w:pPr>
+            <w:r>
+              <w:rPr>
+                <w:rFonts w:ascii="Times New Roman" w:eastAsia="Times New Roman" w:hAnsi="Times New Roman" w:cs="Times New Roman"/>
+                <w:color w:val="000000"/>
+                <w:sz w:val="24"/>
+                <w:szCs w:val="24"/>
+              </w:rPr>
+              <w:t>2. Select type of report to be generated</w:t>
+            </w:r>
+          </w:p>
+          <w:p>
+            <w:pPr>
+              <w:pBdr>
+                <w:top w:val="nil"/>
+                <w:left w:val="nil"/>
+                <w:bottom w:val="nil"/>
+                <w:right w:val="nil"/>
+                <w:between w:val="nil"/>
+              </w:pBdr>
+              <w:spacing w:after="120"/>
+              <w:rPr>
+                <w:rFonts w:ascii="Times New Roman" w:eastAsia="Times New Roman" w:hAnsi="Times New Roman" w:cs="Times New Roman"/>
+                <w:sz w:val="24"/>
+                <w:szCs w:val="24"/>
+              </w:rPr>
+            </w:pPr>
+            <w:r>
+              <w:rPr>
+                <w:rFonts w:ascii="Times New Roman" w:eastAsia="Times New Roman" w:hAnsi="Times New Roman" w:cs="Times New Roman"/>
+                <w:sz w:val="24"/>
+                <w:szCs w:val="24"/>
+              </w:rPr>
+              <w:t>3. Click the generate report icon</w:t>
+            </w:r>
+          </w:p>
+          <w:p>
+            <w:pPr>
+              <w:pBdr>
+                <w:top w:val="nil"/>
+                <w:left w:val="nil"/>
+                <w:bottom w:val="nil"/>
+                <w:right w:val="nil"/>
+                <w:between w:val="nil"/>
+              </w:pBdr>
+              <w:spacing w:after="120"/>
+              <w:rPr>
+                <w:rFonts w:ascii="Times New Roman" w:eastAsia="Times New Roman" w:hAnsi="Times New Roman" w:cs="Times New Roman"/>
+                <w:sz w:val="24"/>
+                <w:szCs w:val="24"/>
+              </w:rPr>
+            </w:pPr>
+            <w:r>
+              <w:rPr>
+                <w:rFonts w:ascii="Times New Roman" w:eastAsia="Times New Roman" w:hAnsi="Times New Roman" w:cs="Times New Roman"/>
+                <w:sz w:val="24"/>
+                <w:szCs w:val="24"/>
+              </w:rPr>
+              <w:t>4. System generates and displays the report.</w:t>
+            </w:r>
+          </w:p>
+        </w:tc>
+      </w:tr>
+      <w:tr>
+        <w:tc>
+          <w:tcPr>
+            <w:tcW w:w="2684" w:type="dxa"/>
+            <w:shd w:val="clear" w:color="auto" w:fill="auto"/>
+            <w:tcMar>
+              <w:top w:w="100" w:type="dxa"/>
+              <w:left w:w="100" w:type="dxa"/>
+              <w:bottom w:w="100" w:type="dxa"/>
+              <w:right w:w="100" w:type="dxa"/>
+            </w:tcMar>
+          </w:tcPr>
+          <w:p>
+            <w:pPr>
+              <w:pBdr>
+                <w:top w:val="nil"/>
+                <w:left w:val="nil"/>
+                <w:bottom w:val="nil"/>
+                <w:right w:val="nil"/>
+                <w:between w:val="nil"/>
+              </w:pBdr>
+              <w:spacing w:after="120"/>
+              <w:rPr>
+                <w:rFonts w:ascii="Times New Roman" w:eastAsia="Times New Roman" w:hAnsi="Times New Roman" w:cs="Times New Roman"/>
+                <w:color w:val="000000"/>
+                <w:sz w:val="24"/>
+                <w:szCs w:val="24"/>
+              </w:rPr>
+            </w:pPr>
+            <w:r>
+              <w:rPr>
+                <w:rFonts w:ascii="Times New Roman" w:eastAsia="Times New Roman" w:hAnsi="Times New Roman" w:cs="Times New Roman"/>
+                <w:color w:val="000000"/>
+                <w:sz w:val="24"/>
+                <w:szCs w:val="24"/>
+              </w:rPr>
+              <w:t>Exceptions</w:t>
+            </w:r>
+          </w:p>
+        </w:tc>
+        <w:tc>
+          <w:tcPr>
+            <w:tcW w:w="6676" w:type="dxa"/>
+            <w:shd w:val="clear" w:color="auto" w:fill="auto"/>
+            <w:tcMar>
+              <w:top w:w="100" w:type="dxa"/>
+              <w:left w:w="100" w:type="dxa"/>
+              <w:bottom w:w="100" w:type="dxa"/>
+              <w:right w:w="100" w:type="dxa"/>
+            </w:tcMar>
+          </w:tcPr>
+          <w:p>
+            <w:pPr>
+              <w:pBdr>
+                <w:top w:val="nil"/>
+                <w:left w:val="nil"/>
+                <w:bottom w:val="nil"/>
+                <w:right w:val="nil"/>
+                <w:between w:val="nil"/>
+              </w:pBdr>
+              <w:spacing w:after="120"/>
+              <w:rPr>
+                <w:rFonts w:ascii="Times New Roman" w:eastAsia="Times New Roman" w:hAnsi="Times New Roman" w:cs="Times New Roman"/>
+                <w:color w:val="000000"/>
+                <w:sz w:val="24"/>
+                <w:szCs w:val="24"/>
+              </w:rPr>
+            </w:pPr>
+          </w:p>
+        </w:tc>
+      </w:tr>
+      <w:tr>
+        <w:tc>
+          <w:tcPr>
+            <w:tcW w:w="2684" w:type="dxa"/>
+            <w:shd w:val="clear" w:color="auto" w:fill="auto"/>
+            <w:tcMar>
+              <w:top w:w="100" w:type="dxa"/>
+              <w:left w:w="100" w:type="dxa"/>
+              <w:bottom w:w="100" w:type="dxa"/>
+              <w:right w:w="100" w:type="dxa"/>
+            </w:tcMar>
+          </w:tcPr>
+          <w:p>
+            <w:pPr>
+              <w:pBdr>
+                <w:top w:val="nil"/>
+                <w:left w:val="nil"/>
+                <w:bottom w:val="nil"/>
+                <w:right w:val="nil"/>
+                <w:between w:val="nil"/>
+              </w:pBdr>
+              <w:spacing w:after="120"/>
+              <w:rPr>
+                <w:rFonts w:ascii="Times New Roman" w:eastAsia="Times New Roman" w:hAnsi="Times New Roman" w:cs="Times New Roman"/>
+                <w:color w:val="000000"/>
+                <w:sz w:val="24"/>
+                <w:szCs w:val="24"/>
+              </w:rPr>
+            </w:pPr>
+            <w:r>
+              <w:rPr>
+                <w:rFonts w:ascii="Times New Roman" w:eastAsia="Times New Roman" w:hAnsi="Times New Roman" w:cs="Times New Roman"/>
+                <w:color w:val="000000"/>
+                <w:sz w:val="24"/>
+                <w:szCs w:val="24"/>
+              </w:rPr>
+              <w:t>Post-conditions</w:t>
+            </w:r>
+          </w:p>
+        </w:tc>
+        <w:tc>
+          <w:tcPr>
+            <w:tcW w:w="6676" w:type="dxa"/>
+            <w:shd w:val="clear" w:color="auto" w:fill="auto"/>
+            <w:tcMar>
+              <w:top w:w="100" w:type="dxa"/>
+              <w:left w:w="100" w:type="dxa"/>
+              <w:bottom w:w="100" w:type="dxa"/>
+              <w:right w:w="100" w:type="dxa"/>
+            </w:tcMar>
+          </w:tcPr>
+          <w:p>
+            <w:pPr>
+              <w:pBdr>
+                <w:top w:val="nil"/>
+                <w:left w:val="nil"/>
+                <w:bottom w:val="nil"/>
+                <w:right w:val="nil"/>
+                <w:between w:val="nil"/>
+              </w:pBdr>
+              <w:spacing w:after="120"/>
+              <w:rPr>
+                <w:rFonts w:ascii="Times New Roman" w:eastAsia="Times New Roman" w:hAnsi="Times New Roman" w:cs="Times New Roman"/>
+                <w:color w:val="000000"/>
+                <w:sz w:val="24"/>
+                <w:szCs w:val="24"/>
+              </w:rPr>
+            </w:pPr>
+            <w:r>
+              <w:rPr>
+                <w:rFonts w:ascii="Times New Roman" w:eastAsia="Times New Roman" w:hAnsi="Times New Roman" w:cs="Times New Roman"/>
+                <w:sz w:val="24"/>
+                <w:szCs w:val="24"/>
+              </w:rPr>
+              <w:t>User gets redirected to the profile.</w:t>
+            </w:r>
+          </w:p>
+        </w:tc>
+      </w:tr>
+    </w:tbl>
     <w:p/>
     <w:sectPr>
       <w:pgSz w:w="11906" w:h="16838"/>

</xml_diff>